<commit_message>
Reinserted one 'redundant' line (F == 2) - not redundant and removal broke code.
Import of uuid library for generateing UUIDs.
</commit_message>
<xml_diff>
--- a/DOCUMENTATION/IPET-CM-III_Doc2-4-4_unmanned-vehicles_r.docx
+++ b/DOCUMENTATION/IPET-CM-III_Doc2-4-4_unmanned-vehicles_r.docx
@@ -3808,7 +3808,6 @@
                 <w:szCs w:val="20"/>
               </w:rPr>
             </w:pPr>
-            <w:commentRangeStart w:id="2"/>
             <w:r>
               <w:rPr>
                 <w:rFonts w:ascii="Verdana" w:hAnsi="Verdana" w:cstheme="minorHAnsi"/>
@@ -3848,6 +3847,7 @@
                 <w:szCs w:val="20"/>
               </w:rPr>
             </w:pPr>
+            <w:commentRangeStart w:id="2"/>
             <w:r>
               <w:rPr>
                 <w:rFonts w:ascii="Verdana" w:hAnsi="Verdana" w:cstheme="minorHAnsi"/>
@@ -3927,46 +3927,35 @@
               <w:bottom w:w="0" w:type="dxa"/>
               <w:right w:w="15" w:type="dxa"/>
             </w:tcMar>
-            <w:hideMark/>
-          </w:tcPr>
-          <w:p>
-            <w:pPr>
-              <w:rPr>
-                <w:rFonts w:ascii="Verdana" w:hAnsi="Verdana" w:cstheme="minorHAnsi"/>
-                <w:color w:val="000000"/>
-                <w:sz w:val="20"/>
-                <w:szCs w:val="20"/>
-              </w:rPr>
-            </w:pPr>
-            <w:r>
-              <w:rPr>
-                <w:rFonts w:ascii="Verdana" w:hAnsi="Verdana" w:cstheme="minorHAnsi"/>
-                <w:color w:val="000000"/>
-                <w:sz w:val="20"/>
-                <w:szCs w:val="20"/>
-              </w:rPr>
-              <w:t> </w:t>
-            </w:r>
+          </w:tcPr>
+          <w:p>
+            <w:pPr>
+              <w:rPr>
+                <w:rFonts w:ascii="Verdana" w:hAnsi="Verdana" w:cstheme="minorHAnsi"/>
+                <w:color w:val="000000"/>
+                <w:sz w:val="20"/>
+                <w:szCs w:val="20"/>
+              </w:rPr>
+            </w:pPr>
           </w:p>
         </w:tc>
         <w:tc>
           <w:tcPr>
             <w:tcW w:w="1418" w:type="dxa"/>
             <w:tcBorders>
-              <w:top w:val="single" w:sz="4" w:space="0" w:color="auto"/>
-              <w:left w:val="nil"/>
-              <w:bottom w:val="nil"/>
-              <w:right w:val="single" w:sz="4" w:space="0" w:color="auto"/>
-            </w:tcBorders>
-            <w:shd w:val="clear" w:color="000000" w:fill="C6E0B4"/>
-            <w:noWrap/>
-            <w:tcMar>
-              <w:top w:w="15" w:type="dxa"/>
-              <w:left w:w="15" w:type="dxa"/>
-              <w:bottom w:w="0" w:type="dxa"/>
-              <w:right w:w="15" w:type="dxa"/>
-            </w:tcMar>
-            <w:hideMark/>
+              <w:top w:val="nil"/>
+              <w:left w:val="nil"/>
+              <w:bottom w:val="single" w:sz="4" w:space="0" w:color="auto"/>
+              <w:right w:val="single" w:sz="4" w:space="0" w:color="auto"/>
+            </w:tcBorders>
+            <w:shd w:val="clear" w:color="auto" w:fill="auto"/>
+            <w:noWrap/>
+            <w:tcMar>
+              <w:top w:w="15" w:type="dxa"/>
+              <w:left w:w="15" w:type="dxa"/>
+              <w:bottom w:w="0" w:type="dxa"/>
+              <w:right w:w="15" w:type="dxa"/>
+            </w:tcMar>
           </w:tcPr>
           <w:p>
             <w:pPr>
@@ -3978,14 +3967,15 @@
                 <w:szCs w:val="20"/>
               </w:rPr>
             </w:pPr>
-            <w:r>
-              <w:rPr>
-                <w:rFonts w:ascii="Verdana" w:hAnsi="Verdana" w:cstheme="minorHAnsi"/>
-                <w:color w:val="000000"/>
-                <w:sz w:val="20"/>
-                <w:szCs w:val="20"/>
-              </w:rPr>
-              <w:t>103000</w:t>
+            <w:commentRangeStart w:id="4"/>
+            <w:r>
+              <w:rPr>
+                <w:rFonts w:ascii="Verdana" w:hAnsi="Verdana" w:cstheme="minorHAnsi"/>
+                <w:color w:val="000000"/>
+                <w:sz w:val="20"/>
+                <w:szCs w:val="20"/>
+              </w:rPr>
+              <w:t>011104</w:t>
             </w:r>
           </w:p>
         </w:tc>
@@ -3993,38 +3983,64 @@
           <w:tcPr>
             <w:tcW w:w="5019" w:type="dxa"/>
             <w:tcBorders>
-              <w:top w:val="single" w:sz="4" w:space="0" w:color="auto"/>
-              <w:left w:val="nil"/>
-              <w:bottom w:val="nil"/>
+              <w:top w:val="nil"/>
+              <w:left w:val="nil"/>
+              <w:bottom w:val="single" w:sz="4" w:space="0" w:color="auto"/>
               <w:right w:val="nil"/>
             </w:tcBorders>
-            <w:shd w:val="clear" w:color="000000" w:fill="C6E0B4"/>
-            <w:noWrap/>
-            <w:tcMar>
-              <w:top w:w="15" w:type="dxa"/>
-              <w:left w:w="15" w:type="dxa"/>
-              <w:bottom w:w="0" w:type="dxa"/>
-              <w:right w:w="15" w:type="dxa"/>
-            </w:tcMar>
-            <w:hideMark/>
-          </w:tcPr>
-          <w:p>
-            <w:pPr>
-              <w:rPr>
-                <w:rFonts w:ascii="Verdana" w:hAnsi="Verdana" w:cstheme="minorHAnsi"/>
-                <w:color w:val="000000"/>
-                <w:sz w:val="20"/>
-                <w:szCs w:val="20"/>
-              </w:rPr>
-            </w:pPr>
-            <w:r>
-              <w:rPr>
-                <w:rFonts w:ascii="Verdana" w:hAnsi="Verdana" w:cstheme="minorHAnsi"/>
-                <w:color w:val="000000"/>
-                <w:sz w:val="20"/>
-                <w:szCs w:val="20"/>
-              </w:rPr>
-              <w:t>Delayed replication of 3 descriptor</w:t>
+            <w:shd w:val="clear" w:color="auto" w:fill="auto"/>
+            <w:noWrap/>
+            <w:tcMar>
+              <w:top w:w="15" w:type="dxa"/>
+              <w:left w:w="15" w:type="dxa"/>
+              <w:bottom w:w="0" w:type="dxa"/>
+              <w:right w:w="15" w:type="dxa"/>
+            </w:tcMar>
+          </w:tcPr>
+          <w:p>
+            <w:pPr>
+              <w:rPr>
+                <w:rFonts w:ascii="Verdana" w:hAnsi="Verdana" w:cstheme="minorHAnsi"/>
+                <w:color w:val="000000"/>
+                <w:sz w:val="20"/>
+                <w:szCs w:val="20"/>
+              </w:rPr>
+            </w:pPr>
+            <w:r>
+              <w:rPr>
+                <w:rFonts w:ascii="Verdana" w:hAnsi="Verdana" w:cstheme="minorHAnsi"/>
+                <w:color w:val="000000"/>
+                <w:sz w:val="20"/>
+                <w:szCs w:val="20"/>
+              </w:rPr>
+              <w:t xml:space="preserve">True heading of aircraft, ship or </w:t>
+            </w:r>
+            <w:proofErr w:type="gramStart"/>
+            <w:r>
+              <w:rPr>
+                <w:rFonts w:ascii="Verdana" w:hAnsi="Verdana" w:cstheme="minorHAnsi"/>
+                <w:color w:val="000000"/>
+                <w:sz w:val="20"/>
+                <w:szCs w:val="20"/>
+              </w:rPr>
+              <w:t>other</w:t>
+            </w:r>
+            <w:proofErr w:type="gramEnd"/>
+            <w:r>
+              <w:rPr>
+                <w:rFonts w:ascii="Verdana" w:hAnsi="Verdana" w:cstheme="minorHAnsi"/>
+                <w:color w:val="000000"/>
+                <w:sz w:val="20"/>
+                <w:szCs w:val="20"/>
+              </w:rPr>
+              <w:t xml:space="preserve"> mobile platform</w:t>
+            </w:r>
+            <w:commentRangeEnd w:id="4"/>
+            <w:r>
+              <w:rPr>
+                <w:rStyle w:val="CommentReference"/>
+              </w:rPr>
+              <w:commentReference w:id="4"/>
             </w:r>
           </w:p>
         </w:tc>
@@ -4045,26 +4061,16 @@
               <w:bottom w:w="0" w:type="dxa"/>
               <w:right w:w="15" w:type="dxa"/>
             </w:tcMar>
-            <w:hideMark/>
-          </w:tcPr>
-          <w:p>
-            <w:pPr>
-              <w:rPr>
-                <w:rFonts w:ascii="Verdana" w:hAnsi="Verdana" w:cstheme="minorHAnsi"/>
-                <w:color w:val="000000"/>
-                <w:sz w:val="20"/>
-                <w:szCs w:val="20"/>
-              </w:rPr>
-            </w:pPr>
-            <w:r>
-              <w:rPr>
-                <w:rFonts w:ascii="Verdana" w:hAnsi="Verdana" w:cstheme="minorHAnsi"/>
-                <w:color w:val="000000"/>
-                <w:sz w:val="20"/>
-                <w:szCs w:val="20"/>
-              </w:rPr>
-              <w:t> </w:t>
-            </w:r>
+          </w:tcPr>
+          <w:p>
+            <w:pPr>
+              <w:rPr>
+                <w:rFonts w:ascii="Verdana" w:hAnsi="Verdana" w:cstheme="minorHAnsi"/>
+                <w:color w:val="000000"/>
+                <w:sz w:val="20"/>
+                <w:szCs w:val="20"/>
+              </w:rPr>
+            </w:pPr>
           </w:p>
         </w:tc>
       </w:tr>
@@ -4115,9 +4121,9 @@
           <w:tcPr>
             <w:tcW w:w="1418" w:type="dxa"/>
             <w:tcBorders>
-              <w:top w:val="nil"/>
-              <w:left w:val="nil"/>
-              <w:bottom w:val="single" w:sz="4" w:space="0" w:color="auto"/>
+              <w:top w:val="single" w:sz="4" w:space="0" w:color="auto"/>
+              <w:left w:val="nil"/>
+              <w:bottom w:val="nil"/>
               <w:right w:val="single" w:sz="4" w:space="0" w:color="auto"/>
             </w:tcBorders>
             <w:shd w:val="clear" w:color="000000" w:fill="C6E0B4"/>
@@ -4147,7 +4153,7 @@
                 <w:sz w:val="20"/>
                 <w:szCs w:val="20"/>
               </w:rPr>
-              <w:t>031000</w:t>
+              <w:t>103000</w:t>
             </w:r>
           </w:p>
         </w:tc>
@@ -4155,9 +4161,9 @@
           <w:tcPr>
             <w:tcW w:w="5019" w:type="dxa"/>
             <w:tcBorders>
-              <w:top w:val="nil"/>
-              <w:left w:val="nil"/>
-              <w:bottom w:val="single" w:sz="4" w:space="0" w:color="auto"/>
+              <w:top w:val="single" w:sz="4" w:space="0" w:color="auto"/>
+              <w:left w:val="nil"/>
+              <w:bottom w:val="nil"/>
               <w:right w:val="nil"/>
             </w:tcBorders>
             <w:shd w:val="clear" w:color="000000" w:fill="C6E0B4"/>
@@ -4186,7 +4192,7 @@
                 <w:sz w:val="20"/>
                 <w:szCs w:val="20"/>
               </w:rPr>
-              <w:t>Short delayed descriptor replication factor</w:t>
+              <w:t>Delayed replication of 3 descriptor</w:t>
             </w:r>
           </w:p>
         </w:tc>
@@ -4282,7 +4288,7 @@
               <w:bottom w:val="single" w:sz="4" w:space="0" w:color="auto"/>
               <w:right w:val="single" w:sz="4" w:space="0" w:color="auto"/>
             </w:tcBorders>
-            <w:shd w:val="clear" w:color="auto" w:fill="auto"/>
+            <w:shd w:val="clear" w:color="000000" w:fill="C6E0B4"/>
             <w:noWrap/>
             <w:tcMar>
               <w:top w:w="15" w:type="dxa"/>
@@ -4309,7 +4315,7 @@
                 <w:sz w:val="20"/>
                 <w:szCs w:val="20"/>
               </w:rPr>
-              <w:t>007031</w:t>
+              <w:t>031000</w:t>
             </w:r>
           </w:p>
         </w:tc>
@@ -4322,33 +4328,33 @@
               <w:bottom w:val="single" w:sz="4" w:space="0" w:color="auto"/>
               <w:right w:val="nil"/>
             </w:tcBorders>
-            <w:shd w:val="clear" w:color="auto" w:fill="auto"/>
-            <w:noWrap/>
-            <w:tcMar>
-              <w:top w:w="15" w:type="dxa"/>
-              <w:left w:w="15" w:type="dxa"/>
-              <w:bottom w:w="0" w:type="dxa"/>
-              <w:right w:w="15" w:type="dxa"/>
-            </w:tcMar>
-            <w:hideMark/>
-          </w:tcPr>
-          <w:p>
-            <w:pPr>
-              <w:rPr>
-                <w:rFonts w:ascii="Verdana" w:hAnsi="Verdana" w:cstheme="minorHAnsi"/>
-                <w:color w:val="000000"/>
-                <w:sz w:val="20"/>
-                <w:szCs w:val="20"/>
-              </w:rPr>
-            </w:pPr>
-            <w:r>
-              <w:rPr>
-                <w:rFonts w:ascii="Verdana" w:hAnsi="Verdana" w:cstheme="minorHAnsi"/>
-                <w:color w:val="000000"/>
-                <w:sz w:val="20"/>
-                <w:szCs w:val="20"/>
-              </w:rPr>
-              <w:t>Height of barometer above mean sea level</w:t>
+            <w:shd w:val="clear" w:color="000000" w:fill="C6E0B4"/>
+            <w:noWrap/>
+            <w:tcMar>
+              <w:top w:w="15" w:type="dxa"/>
+              <w:left w:w="15" w:type="dxa"/>
+              <w:bottom w:w="0" w:type="dxa"/>
+              <w:right w:w="15" w:type="dxa"/>
+            </w:tcMar>
+            <w:hideMark/>
+          </w:tcPr>
+          <w:p>
+            <w:pPr>
+              <w:rPr>
+                <w:rFonts w:ascii="Verdana" w:hAnsi="Verdana" w:cstheme="minorHAnsi"/>
+                <w:color w:val="000000"/>
+                <w:sz w:val="20"/>
+                <w:szCs w:val="20"/>
+              </w:rPr>
+            </w:pPr>
+            <w:r>
+              <w:rPr>
+                <w:rFonts w:ascii="Verdana" w:hAnsi="Verdana" w:cstheme="minorHAnsi"/>
+                <w:color w:val="000000"/>
+                <w:sz w:val="20"/>
+                <w:szCs w:val="20"/>
+              </w:rPr>
+              <w:t>Short delayed descriptor replication factor</w:t>
             </w:r>
           </w:p>
         </w:tc>
@@ -4444,7 +4450,7 @@
               <w:bottom w:val="single" w:sz="4" w:space="0" w:color="auto"/>
               <w:right w:val="single" w:sz="4" w:space="0" w:color="auto"/>
             </w:tcBorders>
-            <w:shd w:val="clear" w:color="000000" w:fill="D9D9D9"/>
+            <w:shd w:val="clear" w:color="auto" w:fill="auto"/>
             <w:noWrap/>
             <w:tcMar>
               <w:top w:w="15" w:type="dxa"/>
@@ -4471,7 +4477,7 @@
                 <w:sz w:val="20"/>
                 <w:szCs w:val="20"/>
               </w:rPr>
-              <w:t>306038</w:t>
+              <w:t>007031</w:t>
             </w:r>
           </w:p>
         </w:tc>
@@ -4484,33 +4490,33 @@
               <w:bottom w:val="single" w:sz="4" w:space="0" w:color="auto"/>
               <w:right w:val="nil"/>
             </w:tcBorders>
-            <w:shd w:val="clear" w:color="000000" w:fill="D9D9D9"/>
-            <w:noWrap/>
-            <w:tcMar>
-              <w:top w:w="15" w:type="dxa"/>
-              <w:left w:w="15" w:type="dxa"/>
-              <w:bottom w:w="0" w:type="dxa"/>
-              <w:right w:w="15" w:type="dxa"/>
-            </w:tcMar>
-            <w:hideMark/>
-          </w:tcPr>
-          <w:p>
-            <w:pPr>
-              <w:rPr>
-                <w:rFonts w:ascii="Verdana" w:hAnsi="Verdana" w:cstheme="minorHAnsi"/>
-                <w:color w:val="000000"/>
-                <w:sz w:val="20"/>
-                <w:szCs w:val="20"/>
-              </w:rPr>
-            </w:pPr>
-            <w:r>
-              <w:rPr>
-                <w:rFonts w:ascii="Verdana" w:hAnsi="Verdana" w:cstheme="minorHAnsi"/>
-                <w:color w:val="000000"/>
-                <w:sz w:val="20"/>
-                <w:szCs w:val="20"/>
-              </w:rPr>
-              <w:t>Sequence for representation of standard surface marine meteorological observations from moored buoys</w:t>
+            <w:shd w:val="clear" w:color="auto" w:fill="auto"/>
+            <w:noWrap/>
+            <w:tcMar>
+              <w:top w:w="15" w:type="dxa"/>
+              <w:left w:w="15" w:type="dxa"/>
+              <w:bottom w:w="0" w:type="dxa"/>
+              <w:right w:w="15" w:type="dxa"/>
+            </w:tcMar>
+            <w:hideMark/>
+          </w:tcPr>
+          <w:p>
+            <w:pPr>
+              <w:rPr>
+                <w:rFonts w:ascii="Verdana" w:hAnsi="Verdana" w:cstheme="minorHAnsi"/>
+                <w:color w:val="000000"/>
+                <w:sz w:val="20"/>
+                <w:szCs w:val="20"/>
+              </w:rPr>
+            </w:pPr>
+            <w:r>
+              <w:rPr>
+                <w:rFonts w:ascii="Verdana" w:hAnsi="Verdana" w:cstheme="minorHAnsi"/>
+                <w:color w:val="000000"/>
+                <w:sz w:val="20"/>
+                <w:szCs w:val="20"/>
+              </w:rPr>
+              <w:t>Height of barometer above mean sea level</w:t>
             </w:r>
           </w:p>
         </w:tc>
@@ -4606,7 +4612,7 @@
               <w:bottom w:val="single" w:sz="4" w:space="0" w:color="auto"/>
               <w:right w:val="single" w:sz="4" w:space="0" w:color="auto"/>
             </w:tcBorders>
-            <w:shd w:val="clear" w:color="auto" w:fill="auto"/>
+            <w:shd w:val="clear" w:color="000000" w:fill="D9D9D9"/>
             <w:noWrap/>
             <w:tcMar>
               <w:top w:w="15" w:type="dxa"/>
@@ -4633,7 +4639,7 @@
                 <w:sz w:val="20"/>
                 <w:szCs w:val="20"/>
               </w:rPr>
-              <w:t>012161</w:t>
+              <w:t>306038</w:t>
             </w:r>
           </w:p>
         </w:tc>
@@ -4646,33 +4652,33 @@
               <w:bottom w:val="single" w:sz="4" w:space="0" w:color="auto"/>
               <w:right w:val="nil"/>
             </w:tcBorders>
-            <w:shd w:val="clear" w:color="auto" w:fill="auto"/>
-            <w:noWrap/>
-            <w:tcMar>
-              <w:top w:w="15" w:type="dxa"/>
-              <w:left w:w="15" w:type="dxa"/>
-              <w:bottom w:w="0" w:type="dxa"/>
-              <w:right w:w="15" w:type="dxa"/>
-            </w:tcMar>
-            <w:hideMark/>
-          </w:tcPr>
-          <w:p>
-            <w:pPr>
-              <w:rPr>
-                <w:rFonts w:ascii="Verdana" w:hAnsi="Verdana" w:cstheme="minorHAnsi"/>
-                <w:color w:val="000000"/>
-                <w:sz w:val="20"/>
-                <w:szCs w:val="20"/>
-              </w:rPr>
-            </w:pPr>
-            <w:r>
-              <w:rPr>
-                <w:rFonts w:ascii="Verdana" w:hAnsi="Verdana" w:cstheme="minorHAnsi"/>
-                <w:color w:val="000000"/>
-                <w:sz w:val="20"/>
-                <w:szCs w:val="20"/>
-              </w:rPr>
-              <w:t>Skin temperature</w:t>
+            <w:shd w:val="clear" w:color="000000" w:fill="D9D9D9"/>
+            <w:noWrap/>
+            <w:tcMar>
+              <w:top w:w="15" w:type="dxa"/>
+              <w:left w:w="15" w:type="dxa"/>
+              <w:bottom w:w="0" w:type="dxa"/>
+              <w:right w:w="15" w:type="dxa"/>
+            </w:tcMar>
+            <w:hideMark/>
+          </w:tcPr>
+          <w:p>
+            <w:pPr>
+              <w:rPr>
+                <w:rFonts w:ascii="Verdana" w:hAnsi="Verdana" w:cstheme="minorHAnsi"/>
+                <w:color w:val="000000"/>
+                <w:sz w:val="20"/>
+                <w:szCs w:val="20"/>
+              </w:rPr>
+            </w:pPr>
+            <w:r>
+              <w:rPr>
+                <w:rFonts w:ascii="Verdana" w:hAnsi="Verdana" w:cstheme="minorHAnsi"/>
+                <w:color w:val="000000"/>
+                <w:sz w:val="20"/>
+                <w:szCs w:val="20"/>
+              </w:rPr>
+              <w:t>Sequence for representation of standard surface marine meteorological observations from moored buoys</w:t>
             </w:r>
           </w:p>
         </w:tc>
@@ -4765,10 +4771,10 @@
             <w:tcBorders>
               <w:top w:val="nil"/>
               <w:left w:val="nil"/>
-              <w:bottom w:val="nil"/>
-              <w:right w:val="single" w:sz="4" w:space="0" w:color="auto"/>
-            </w:tcBorders>
-            <w:shd w:val="clear" w:color="000000" w:fill="C6E0B4"/>
+              <w:bottom w:val="single" w:sz="4" w:space="0" w:color="auto"/>
+              <w:right w:val="single" w:sz="4" w:space="0" w:color="auto"/>
+            </w:tcBorders>
+            <w:shd w:val="clear" w:color="auto" w:fill="auto"/>
             <w:noWrap/>
             <w:tcMar>
               <w:top w:w="15" w:type="dxa"/>
@@ -4795,7 +4801,7 @@
                 <w:sz w:val="20"/>
                 <w:szCs w:val="20"/>
               </w:rPr>
-              <w:t>101000</w:t>
+              <w:t>012161</w:t>
             </w:r>
           </w:p>
         </w:tc>
@@ -4805,48 +4811,37 @@
             <w:tcBorders>
               <w:top w:val="nil"/>
               <w:left w:val="nil"/>
-              <w:bottom w:val="nil"/>
+              <w:bottom w:val="single" w:sz="4" w:space="0" w:color="auto"/>
               <w:right w:val="nil"/>
             </w:tcBorders>
-            <w:shd w:val="clear" w:color="000000" w:fill="C6E0B4"/>
-            <w:noWrap/>
-            <w:tcMar>
-              <w:top w:w="15" w:type="dxa"/>
-              <w:left w:w="15" w:type="dxa"/>
-              <w:bottom w:w="0" w:type="dxa"/>
-              <w:right w:w="15" w:type="dxa"/>
-            </w:tcMar>
-            <w:hideMark/>
-          </w:tcPr>
-          <w:p>
-            <w:pPr>
-              <w:rPr>
-                <w:rFonts w:ascii="Verdana" w:hAnsi="Verdana" w:cstheme="minorHAnsi"/>
-                <w:color w:val="000000"/>
-                <w:sz w:val="20"/>
-                <w:szCs w:val="20"/>
-              </w:rPr>
-            </w:pPr>
-            <w:r>
-              <w:rPr>
-                <w:rFonts w:ascii="Verdana" w:hAnsi="Verdana" w:cstheme="minorHAnsi"/>
-                <w:color w:val="000000"/>
-                <w:sz w:val="20"/>
-                <w:szCs w:val="20"/>
-              </w:rPr>
-              <w:t xml:space="preserve">Delayed replication of 1 </w:t>
-            </w:r>
-            <w:proofErr w:type="gramStart"/>
-            <w:r>
-              <w:rPr>
-                <w:rFonts w:ascii="Verdana" w:hAnsi="Verdana" w:cstheme="minorHAnsi"/>
-                <w:color w:val="000000"/>
-                <w:sz w:val="20"/>
-                <w:szCs w:val="20"/>
-              </w:rPr>
-              <w:t>descriptors</w:t>
-            </w:r>
-            <w:proofErr w:type="gramEnd"/>
+            <w:shd w:val="clear" w:color="auto" w:fill="auto"/>
+            <w:noWrap/>
+            <w:tcMar>
+              <w:top w:w="15" w:type="dxa"/>
+              <w:left w:w="15" w:type="dxa"/>
+              <w:bottom w:w="0" w:type="dxa"/>
+              <w:right w:w="15" w:type="dxa"/>
+            </w:tcMar>
+            <w:hideMark/>
+          </w:tcPr>
+          <w:p>
+            <w:pPr>
+              <w:rPr>
+                <w:rFonts w:ascii="Verdana" w:hAnsi="Verdana" w:cstheme="minorHAnsi"/>
+                <w:color w:val="000000"/>
+                <w:sz w:val="20"/>
+                <w:szCs w:val="20"/>
+              </w:rPr>
+            </w:pPr>
+            <w:r>
+              <w:rPr>
+                <w:rFonts w:ascii="Verdana" w:hAnsi="Verdana" w:cstheme="minorHAnsi"/>
+                <w:color w:val="000000"/>
+                <w:sz w:val="20"/>
+                <w:szCs w:val="20"/>
+              </w:rPr>
+              <w:t>Skin temperature</w:t>
+            </w:r>
           </w:p>
         </w:tc>
         <w:tc>
@@ -4938,7 +4933,7 @@
             <w:tcBorders>
               <w:top w:val="nil"/>
               <w:left w:val="nil"/>
-              <w:bottom w:val="single" w:sz="4" w:space="0" w:color="auto"/>
+              <w:bottom w:val="nil"/>
               <w:right w:val="single" w:sz="4" w:space="0" w:color="auto"/>
             </w:tcBorders>
             <w:shd w:val="clear" w:color="000000" w:fill="C6E0B4"/>
@@ -4968,7 +4963,7 @@
                 <w:sz w:val="20"/>
                 <w:szCs w:val="20"/>
               </w:rPr>
-              <w:t>031000</w:t>
+              <w:t>101000</w:t>
             </w:r>
           </w:p>
         </w:tc>
@@ -4978,7 +4973,7 @@
             <w:tcBorders>
               <w:top w:val="nil"/>
               <w:left w:val="nil"/>
-              <w:bottom w:val="single" w:sz="4" w:space="0" w:color="auto"/>
+              <w:bottom w:val="nil"/>
               <w:right w:val="nil"/>
             </w:tcBorders>
             <w:shd w:val="clear" w:color="000000" w:fill="C6E0B4"/>
@@ -5007,8 +5002,19 @@
                 <w:sz w:val="20"/>
                 <w:szCs w:val="20"/>
               </w:rPr>
-              <w:t>Short delayed descriptor replication factor</w:t>
-            </w:r>
+              <w:t xml:space="preserve">Delayed replication of 1 </w:t>
+            </w:r>
+            <w:proofErr w:type="gramStart"/>
+            <w:r>
+              <w:rPr>
+                <w:rFonts w:ascii="Verdana" w:hAnsi="Verdana" w:cstheme="minorHAnsi"/>
+                <w:color w:val="000000"/>
+                <w:sz w:val="20"/>
+                <w:szCs w:val="20"/>
+              </w:rPr>
+              <w:t>descriptors</w:t>
+            </w:r>
+            <w:proofErr w:type="gramEnd"/>
           </w:p>
         </w:tc>
         <w:tc>
@@ -5103,7 +5109,7 @@
               <w:bottom w:val="single" w:sz="4" w:space="0" w:color="auto"/>
               <w:right w:val="single" w:sz="4" w:space="0" w:color="auto"/>
             </w:tcBorders>
-            <w:shd w:val="clear" w:color="000000" w:fill="E7E6E6"/>
+            <w:shd w:val="clear" w:color="000000" w:fill="C6E0B4"/>
             <w:noWrap/>
             <w:tcMar>
               <w:top w:w="15" w:type="dxa"/>
@@ -5130,7 +5136,7 @@
                 <w:sz w:val="20"/>
                 <w:szCs w:val="20"/>
               </w:rPr>
-              <w:t>306034</w:t>
+              <w:t>031000</w:t>
             </w:r>
           </w:p>
         </w:tc>
@@ -5143,33 +5149,33 @@
               <w:bottom w:val="single" w:sz="4" w:space="0" w:color="auto"/>
               <w:right w:val="nil"/>
             </w:tcBorders>
-            <w:shd w:val="clear" w:color="000000" w:fill="E7E6E6"/>
-            <w:noWrap/>
-            <w:tcMar>
-              <w:top w:w="15" w:type="dxa"/>
-              <w:left w:w="15" w:type="dxa"/>
-              <w:bottom w:w="0" w:type="dxa"/>
-              <w:right w:w="15" w:type="dxa"/>
-            </w:tcMar>
-            <w:hideMark/>
-          </w:tcPr>
-          <w:p>
-            <w:pPr>
-              <w:rPr>
-                <w:rFonts w:ascii="Verdana" w:hAnsi="Verdana" w:cstheme="minorHAnsi"/>
-                <w:color w:val="000000"/>
-                <w:sz w:val="20"/>
-                <w:szCs w:val="20"/>
-              </w:rPr>
-            </w:pPr>
-            <w:r>
-              <w:rPr>
-                <w:rFonts w:ascii="Verdana" w:hAnsi="Verdana" w:cstheme="minorHAnsi"/>
-                <w:color w:val="000000"/>
-                <w:sz w:val="20"/>
-                <w:szCs w:val="20"/>
-              </w:rPr>
-              <w:t>(Surface current)</w:t>
+            <w:shd w:val="clear" w:color="000000" w:fill="C6E0B4"/>
+            <w:noWrap/>
+            <w:tcMar>
+              <w:top w:w="15" w:type="dxa"/>
+              <w:left w:w="15" w:type="dxa"/>
+              <w:bottom w:w="0" w:type="dxa"/>
+              <w:right w:w="15" w:type="dxa"/>
+            </w:tcMar>
+            <w:hideMark/>
+          </w:tcPr>
+          <w:p>
+            <w:pPr>
+              <w:rPr>
+                <w:rFonts w:ascii="Verdana" w:hAnsi="Verdana" w:cstheme="minorHAnsi"/>
+                <w:color w:val="000000"/>
+                <w:sz w:val="20"/>
+                <w:szCs w:val="20"/>
+              </w:rPr>
+            </w:pPr>
+            <w:r>
+              <w:rPr>
+                <w:rFonts w:ascii="Verdana" w:hAnsi="Verdana" w:cstheme="minorHAnsi"/>
+                <w:color w:val="000000"/>
+                <w:sz w:val="20"/>
+                <w:szCs w:val="20"/>
+              </w:rPr>
+              <w:t>Short delayed descriptor replication factor</w:t>
             </w:r>
           </w:p>
         </w:tc>
@@ -5262,10 +5268,10 @@
             <w:tcBorders>
               <w:top w:val="nil"/>
               <w:left w:val="nil"/>
-              <w:bottom w:val="nil"/>
-              <w:right w:val="single" w:sz="4" w:space="0" w:color="auto"/>
-            </w:tcBorders>
-            <w:shd w:val="clear" w:color="000000" w:fill="C6E0B4"/>
+              <w:bottom w:val="single" w:sz="4" w:space="0" w:color="auto"/>
+              <w:right w:val="single" w:sz="4" w:space="0" w:color="auto"/>
+            </w:tcBorders>
+            <w:shd w:val="clear" w:color="000000" w:fill="E7E6E6"/>
             <w:noWrap/>
             <w:tcMar>
               <w:top w:w="15" w:type="dxa"/>
@@ -5292,7 +5298,7 @@
                 <w:sz w:val="20"/>
                 <w:szCs w:val="20"/>
               </w:rPr>
-              <w:t>101000</w:t>
+              <w:t>306034</w:t>
             </w:r>
           </w:p>
         </w:tc>
@@ -5302,36 +5308,36 @@
             <w:tcBorders>
               <w:top w:val="nil"/>
               <w:left w:val="nil"/>
-              <w:bottom w:val="nil"/>
+              <w:bottom w:val="single" w:sz="4" w:space="0" w:color="auto"/>
               <w:right w:val="nil"/>
             </w:tcBorders>
-            <w:shd w:val="clear" w:color="000000" w:fill="C6E0B4"/>
-            <w:noWrap/>
-            <w:tcMar>
-              <w:top w:w="15" w:type="dxa"/>
-              <w:left w:w="15" w:type="dxa"/>
-              <w:bottom w:w="0" w:type="dxa"/>
-              <w:right w:w="15" w:type="dxa"/>
-            </w:tcMar>
-            <w:hideMark/>
-          </w:tcPr>
-          <w:p>
-            <w:pPr>
-              <w:rPr>
-                <w:rFonts w:ascii="Verdana" w:hAnsi="Verdana" w:cstheme="minorHAnsi"/>
-                <w:color w:val="000000"/>
-                <w:sz w:val="20"/>
-                <w:szCs w:val="20"/>
-              </w:rPr>
-            </w:pPr>
-            <w:r>
-              <w:rPr>
-                <w:rFonts w:ascii="Verdana" w:hAnsi="Verdana" w:cstheme="minorHAnsi"/>
-                <w:color w:val="000000"/>
-                <w:sz w:val="20"/>
-                <w:szCs w:val="20"/>
-              </w:rPr>
-              <w:t>Delayed replication of 1 descriptor</w:t>
+            <w:shd w:val="clear" w:color="000000" w:fill="E7E6E6"/>
+            <w:noWrap/>
+            <w:tcMar>
+              <w:top w:w="15" w:type="dxa"/>
+              <w:left w:w="15" w:type="dxa"/>
+              <w:bottom w:w="0" w:type="dxa"/>
+              <w:right w:w="15" w:type="dxa"/>
+            </w:tcMar>
+            <w:hideMark/>
+          </w:tcPr>
+          <w:p>
+            <w:pPr>
+              <w:rPr>
+                <w:rFonts w:ascii="Verdana" w:hAnsi="Verdana" w:cstheme="minorHAnsi"/>
+                <w:color w:val="000000"/>
+                <w:sz w:val="20"/>
+                <w:szCs w:val="20"/>
+              </w:rPr>
+            </w:pPr>
+            <w:r>
+              <w:rPr>
+                <w:rFonts w:ascii="Verdana" w:hAnsi="Verdana" w:cstheme="minorHAnsi"/>
+                <w:color w:val="000000"/>
+                <w:sz w:val="20"/>
+                <w:szCs w:val="20"/>
+              </w:rPr>
+              <w:t>(Surface current)</w:t>
             </w:r>
           </w:p>
         </w:tc>
@@ -5424,7 +5430,7 @@
             <w:tcBorders>
               <w:top w:val="nil"/>
               <w:left w:val="nil"/>
-              <w:bottom w:val="single" w:sz="4" w:space="0" w:color="auto"/>
+              <w:bottom w:val="nil"/>
               <w:right w:val="single" w:sz="4" w:space="0" w:color="auto"/>
             </w:tcBorders>
             <w:shd w:val="clear" w:color="000000" w:fill="C6E0B4"/>
@@ -5454,7 +5460,7 @@
                 <w:sz w:val="20"/>
                 <w:szCs w:val="20"/>
               </w:rPr>
-              <w:t>031000</w:t>
+              <w:t>101000</w:t>
             </w:r>
           </w:p>
         </w:tc>
@@ -5464,7 +5470,7 @@
             <w:tcBorders>
               <w:top w:val="nil"/>
               <w:left w:val="nil"/>
-              <w:bottom w:val="single" w:sz="4" w:space="0" w:color="auto"/>
+              <w:bottom w:val="nil"/>
               <w:right w:val="nil"/>
             </w:tcBorders>
             <w:shd w:val="clear" w:color="000000" w:fill="C6E0B4"/>
@@ -5493,7 +5499,7 @@
                 <w:sz w:val="20"/>
                 <w:szCs w:val="20"/>
               </w:rPr>
-              <w:t>Short delayed descriptor replication factor</w:t>
+              <w:t>Delayed replication of 1 descriptor</w:t>
             </w:r>
           </w:p>
         </w:tc>
@@ -5577,6 +5583,168 @@
                 <w:szCs w:val="20"/>
               </w:rPr>
               <w:lastRenderedPageBreak/>
+              <w:t> </w:t>
+            </w:r>
+          </w:p>
+        </w:tc>
+        <w:tc>
+          <w:tcPr>
+            <w:tcW w:w="1418" w:type="dxa"/>
+            <w:tcBorders>
+              <w:top w:val="nil"/>
+              <w:left w:val="nil"/>
+              <w:bottom w:val="single" w:sz="4" w:space="0" w:color="auto"/>
+              <w:right w:val="single" w:sz="4" w:space="0" w:color="auto"/>
+            </w:tcBorders>
+            <w:shd w:val="clear" w:color="000000" w:fill="C6E0B4"/>
+            <w:noWrap/>
+            <w:tcMar>
+              <w:top w:w="15" w:type="dxa"/>
+              <w:left w:w="15" w:type="dxa"/>
+              <w:bottom w:w="0" w:type="dxa"/>
+              <w:right w:w="15" w:type="dxa"/>
+            </w:tcMar>
+            <w:hideMark/>
+          </w:tcPr>
+          <w:p>
+            <w:pPr>
+              <w:jc w:val="center"/>
+              <w:rPr>
+                <w:rFonts w:ascii="Verdana" w:hAnsi="Verdana" w:cstheme="minorHAnsi"/>
+                <w:color w:val="000000"/>
+                <w:sz w:val="20"/>
+                <w:szCs w:val="20"/>
+              </w:rPr>
+            </w:pPr>
+            <w:r>
+              <w:rPr>
+                <w:rFonts w:ascii="Verdana" w:hAnsi="Verdana" w:cstheme="minorHAnsi"/>
+                <w:color w:val="000000"/>
+                <w:sz w:val="20"/>
+                <w:szCs w:val="20"/>
+              </w:rPr>
+              <w:t>031000</w:t>
+            </w:r>
+          </w:p>
+        </w:tc>
+        <w:tc>
+          <w:tcPr>
+            <w:tcW w:w="5019" w:type="dxa"/>
+            <w:tcBorders>
+              <w:top w:val="nil"/>
+              <w:left w:val="nil"/>
+              <w:bottom w:val="single" w:sz="4" w:space="0" w:color="auto"/>
+              <w:right w:val="nil"/>
+            </w:tcBorders>
+            <w:shd w:val="clear" w:color="000000" w:fill="C6E0B4"/>
+            <w:noWrap/>
+            <w:tcMar>
+              <w:top w:w="15" w:type="dxa"/>
+              <w:left w:w="15" w:type="dxa"/>
+              <w:bottom w:w="0" w:type="dxa"/>
+              <w:right w:w="15" w:type="dxa"/>
+            </w:tcMar>
+            <w:hideMark/>
+          </w:tcPr>
+          <w:p>
+            <w:pPr>
+              <w:rPr>
+                <w:rFonts w:ascii="Verdana" w:hAnsi="Verdana" w:cstheme="minorHAnsi"/>
+                <w:color w:val="000000"/>
+                <w:sz w:val="20"/>
+                <w:szCs w:val="20"/>
+              </w:rPr>
+            </w:pPr>
+            <w:r>
+              <w:rPr>
+                <w:rFonts w:ascii="Verdana" w:hAnsi="Verdana" w:cstheme="minorHAnsi"/>
+                <w:color w:val="000000"/>
+                <w:sz w:val="20"/>
+                <w:szCs w:val="20"/>
+              </w:rPr>
+              <w:t>Short delayed descriptor replication factor</w:t>
+            </w:r>
+          </w:p>
+        </w:tc>
+        <w:tc>
+          <w:tcPr>
+            <w:tcW w:w="2063" w:type="dxa"/>
+            <w:tcBorders>
+              <w:top w:val="nil"/>
+              <w:left w:val="single" w:sz="4" w:space="0" w:color="auto"/>
+              <w:bottom w:val="nil"/>
+              <w:right w:val="single" w:sz="4" w:space="0" w:color="auto"/>
+            </w:tcBorders>
+            <w:shd w:val="clear" w:color="auto" w:fill="auto"/>
+            <w:noWrap/>
+            <w:tcMar>
+              <w:top w:w="15" w:type="dxa"/>
+              <w:left w:w="15" w:type="dxa"/>
+              <w:bottom w:w="0" w:type="dxa"/>
+              <w:right w:w="15" w:type="dxa"/>
+            </w:tcMar>
+            <w:hideMark/>
+          </w:tcPr>
+          <w:p>
+            <w:pPr>
+              <w:rPr>
+                <w:rFonts w:ascii="Verdana" w:hAnsi="Verdana" w:cstheme="minorHAnsi"/>
+                <w:color w:val="000000"/>
+                <w:sz w:val="20"/>
+                <w:szCs w:val="20"/>
+              </w:rPr>
+            </w:pPr>
+            <w:r>
+              <w:rPr>
+                <w:rFonts w:ascii="Verdana" w:hAnsi="Verdana" w:cstheme="minorHAnsi"/>
+                <w:color w:val="000000"/>
+                <w:sz w:val="20"/>
+                <w:szCs w:val="20"/>
+              </w:rPr>
+              <w:t> </w:t>
+            </w:r>
+          </w:p>
+        </w:tc>
+      </w:tr>
+      <w:tr>
+        <w:trPr>
+          <w:trHeight w:val="320"/>
+        </w:trPr>
+        <w:tc>
+          <w:tcPr>
+            <w:tcW w:w="1129" w:type="dxa"/>
+            <w:tcBorders>
+              <w:top w:val="nil"/>
+              <w:left w:val="single" w:sz="4" w:space="0" w:color="auto"/>
+              <w:bottom w:val="nil"/>
+              <w:right w:val="single" w:sz="4" w:space="0" w:color="auto"/>
+            </w:tcBorders>
+            <w:shd w:val="clear" w:color="auto" w:fill="auto"/>
+            <w:noWrap/>
+            <w:tcMar>
+              <w:top w:w="15" w:type="dxa"/>
+              <w:left w:w="15" w:type="dxa"/>
+              <w:bottom w:w="0" w:type="dxa"/>
+              <w:right w:w="15" w:type="dxa"/>
+            </w:tcMar>
+            <w:hideMark/>
+          </w:tcPr>
+          <w:p>
+            <w:pPr>
+              <w:rPr>
+                <w:rFonts w:ascii="Verdana" w:hAnsi="Verdana" w:cstheme="minorHAnsi"/>
+                <w:color w:val="000000"/>
+                <w:sz w:val="20"/>
+                <w:szCs w:val="20"/>
+              </w:rPr>
+            </w:pPr>
+            <w:r>
+              <w:rPr>
+                <w:rFonts w:ascii="Verdana" w:hAnsi="Verdana" w:cstheme="minorHAnsi"/>
+                <w:color w:val="000000"/>
+                <w:sz w:val="20"/>
+                <w:szCs w:val="20"/>
+              </w:rPr>
               <w:t> </w:t>
             </w:r>
           </w:p>
@@ -14663,44 +14831,136 @@
         </w:trPr>
         <w:tc>
           <w:tcPr>
-            <w:tcW w:w="9634" w:type="dxa"/>
-            <w:gridSpan w:val="3"/>
-            <w:tcBorders>
-              <w:top w:val="single" w:sz="4" w:space="0" w:color="auto"/>
+            <w:tcW w:w="1383" w:type="dxa"/>
+            <w:tcBorders>
+              <w:top w:val="nil"/>
               <w:left w:val="single" w:sz="4" w:space="0" w:color="auto"/>
-              <w:bottom w:val="single" w:sz="4" w:space="0" w:color="auto"/>
-              <w:right w:val="single" w:sz="4" w:space="0" w:color="000000"/>
-            </w:tcBorders>
-            <w:shd w:val="clear" w:color="auto" w:fill="auto"/>
-            <w:noWrap/>
-            <w:tcMar>
-              <w:top w:w="15" w:type="dxa"/>
-              <w:left w:w="15" w:type="dxa"/>
-              <w:bottom w:w="0" w:type="dxa"/>
-              <w:right w:w="15" w:type="dxa"/>
-            </w:tcMar>
-            <w:hideMark/>
+              <w:bottom w:val="nil"/>
+              <w:right w:val="single" w:sz="4" w:space="0" w:color="auto"/>
+            </w:tcBorders>
+            <w:shd w:val="clear" w:color="auto" w:fill="auto"/>
+            <w:noWrap/>
+            <w:tcMar>
+              <w:top w:w="15" w:type="dxa"/>
+              <w:left w:w="15" w:type="dxa"/>
+              <w:bottom w:w="0" w:type="dxa"/>
+              <w:right w:w="15" w:type="dxa"/>
+            </w:tcMar>
           </w:tcPr>
           <w:p>
             <w:pPr>
               <w:jc w:val="center"/>
               <w:rPr>
                 <w:rFonts w:ascii="Verdana" w:hAnsi="Verdana" w:cs="Calibri"/>
-                <w:i/>
-                <w:color w:val="000000"/>
-                <w:sz w:val="20"/>
-                <w:szCs w:val="20"/>
-              </w:rPr>
-            </w:pPr>
-            <w:r>
-              <w:rPr>
-                <w:rFonts w:ascii="Verdana" w:hAnsi="Verdana" w:cs="Calibri"/>
-                <w:i/>
-                <w:color w:val="000000"/>
-                <w:sz w:val="20"/>
-                <w:szCs w:val="20"/>
-              </w:rPr>
-              <w:t>Basic meteorological observations</w:t>
+                <w:color w:val="000000"/>
+                <w:sz w:val="20"/>
+                <w:szCs w:val="20"/>
+              </w:rPr>
+            </w:pPr>
+            <w:commentRangeStart w:id="5"/>
+            <w:r>
+              <w:rPr>
+                <w:rFonts w:ascii="Verdana" w:hAnsi="Verdana" w:cstheme="minorHAnsi"/>
+                <w:color w:val="000000"/>
+                <w:sz w:val="20"/>
+                <w:szCs w:val="20"/>
+              </w:rPr>
+              <w:t>011104</w:t>
+            </w:r>
+          </w:p>
+        </w:tc>
+        <w:tc>
+          <w:tcPr>
+            <w:tcW w:w="1383" w:type="dxa"/>
+            <w:tcBorders>
+              <w:top w:val="nil"/>
+              <w:left w:val="nil"/>
+              <w:bottom w:val="nil"/>
+              <w:right w:val="single" w:sz="4" w:space="0" w:color="auto"/>
+            </w:tcBorders>
+            <w:shd w:val="clear" w:color="auto" w:fill="auto"/>
+            <w:noWrap/>
+            <w:tcMar>
+              <w:top w:w="15" w:type="dxa"/>
+              <w:left w:w="15" w:type="dxa"/>
+              <w:bottom w:w="0" w:type="dxa"/>
+              <w:right w:w="15" w:type="dxa"/>
+            </w:tcMar>
+          </w:tcPr>
+          <w:p>
+            <w:pPr>
+              <w:jc w:val="center"/>
+              <w:rPr>
+                <w:rFonts w:ascii="Verdana" w:hAnsi="Verdana" w:cs="Calibri"/>
+                <w:color w:val="000000"/>
+                <w:sz w:val="20"/>
+                <w:szCs w:val="20"/>
+              </w:rPr>
+            </w:pPr>
+          </w:p>
+        </w:tc>
+        <w:tc>
+          <w:tcPr>
+            <w:tcW w:w="6868" w:type="dxa"/>
+            <w:tcBorders>
+              <w:top w:val="nil"/>
+              <w:left w:val="nil"/>
+              <w:bottom w:val="nil"/>
+              <w:right w:val="single" w:sz="4" w:space="0" w:color="auto"/>
+            </w:tcBorders>
+            <w:shd w:val="clear" w:color="auto" w:fill="auto"/>
+            <w:noWrap/>
+            <w:tcMar>
+              <w:top w:w="15" w:type="dxa"/>
+              <w:left w:w="15" w:type="dxa"/>
+              <w:bottom w:w="0" w:type="dxa"/>
+              <w:right w:w="15" w:type="dxa"/>
+            </w:tcMar>
+          </w:tcPr>
+          <w:p>
+            <w:pPr>
+              <w:rPr>
+                <w:rFonts w:ascii="Verdana" w:hAnsi="Verdana" w:cs="Calibri"/>
+                <w:color w:val="000000"/>
+                <w:sz w:val="20"/>
+                <w:szCs w:val="20"/>
+              </w:rPr>
+            </w:pPr>
+            <w:r>
+              <w:rPr>
+                <w:rFonts w:ascii="Verdana" w:hAnsi="Verdana" w:cstheme="minorHAnsi"/>
+                <w:color w:val="000000"/>
+                <w:sz w:val="20"/>
+                <w:szCs w:val="20"/>
+              </w:rPr>
+              <w:t xml:space="preserve">True heading of aircraft, ship or </w:t>
+            </w:r>
+            <w:proofErr w:type="gramStart"/>
+            <w:r>
+              <w:rPr>
+                <w:rFonts w:ascii="Verdana" w:hAnsi="Verdana" w:cstheme="minorHAnsi"/>
+                <w:color w:val="000000"/>
+                <w:sz w:val="20"/>
+                <w:szCs w:val="20"/>
+              </w:rPr>
+              <w:t>other</w:t>
+            </w:r>
+            <w:proofErr w:type="gramEnd"/>
+            <w:r>
+              <w:rPr>
+                <w:rFonts w:ascii="Verdana" w:hAnsi="Verdana" w:cstheme="minorHAnsi"/>
+                <w:color w:val="000000"/>
+                <w:sz w:val="20"/>
+                <w:szCs w:val="20"/>
+              </w:rPr>
+              <w:t xml:space="preserve"> mobile platform</w:t>
+            </w:r>
+            <w:commentRangeEnd w:id="5"/>
+            <w:r>
+              <w:rPr>
+                <w:rStyle w:val="CommentReference"/>
+              </w:rPr>
+              <w:commentReference w:id="5"/>
             </w:r>
           </w:p>
         </w:tc>
@@ -14711,14 +14971,15 @@
         </w:trPr>
         <w:tc>
           <w:tcPr>
-            <w:tcW w:w="1383" w:type="dxa"/>
-            <w:tcBorders>
-              <w:top w:val="nil"/>
+            <w:tcW w:w="9634" w:type="dxa"/>
+            <w:gridSpan w:val="3"/>
+            <w:tcBorders>
+              <w:top w:val="single" w:sz="4" w:space="0" w:color="auto"/>
               <w:left w:val="single" w:sz="4" w:space="0" w:color="auto"/>
-              <w:bottom w:val="nil"/>
-              <w:right w:val="single" w:sz="4" w:space="0" w:color="auto"/>
-            </w:tcBorders>
-            <w:shd w:val="clear" w:color="000000" w:fill="C6E0B4"/>
+              <w:bottom w:val="single" w:sz="4" w:space="0" w:color="auto"/>
+              <w:right w:val="single" w:sz="4" w:space="0" w:color="000000"/>
+            </w:tcBorders>
+            <w:shd w:val="clear" w:color="auto" w:fill="auto"/>
             <w:noWrap/>
             <w:tcMar>
               <w:top w:w="15" w:type="dxa"/>
@@ -14733,98 +14994,21 @@
               <w:jc w:val="center"/>
               <w:rPr>
                 <w:rFonts w:ascii="Verdana" w:hAnsi="Verdana" w:cs="Calibri"/>
-                <w:color w:val="000000"/>
-                <w:sz w:val="20"/>
-                <w:szCs w:val="20"/>
-              </w:rPr>
-            </w:pPr>
-            <w:r>
-              <w:rPr>
-                <w:rFonts w:ascii="Verdana" w:hAnsi="Verdana" w:cs="Calibri"/>
-                <w:color w:val="000000"/>
-                <w:sz w:val="20"/>
-                <w:szCs w:val="20"/>
-              </w:rPr>
-              <w:t>103000</w:t>
-            </w:r>
-          </w:p>
-        </w:tc>
-        <w:tc>
-          <w:tcPr>
-            <w:tcW w:w="1383" w:type="dxa"/>
-            <w:tcBorders>
-              <w:top w:val="nil"/>
-              <w:left w:val="nil"/>
-              <w:bottom w:val="nil"/>
-              <w:right w:val="single" w:sz="4" w:space="0" w:color="auto"/>
-            </w:tcBorders>
-            <w:shd w:val="clear" w:color="000000" w:fill="C6E0B4"/>
-            <w:noWrap/>
-            <w:tcMar>
-              <w:top w:w="15" w:type="dxa"/>
-              <w:left w:w="15" w:type="dxa"/>
-              <w:bottom w:w="0" w:type="dxa"/>
-              <w:right w:w="15" w:type="dxa"/>
-            </w:tcMar>
-            <w:hideMark/>
-          </w:tcPr>
-          <w:p>
-            <w:pPr>
-              <w:jc w:val="center"/>
-              <w:rPr>
-                <w:rFonts w:ascii="Verdana" w:hAnsi="Verdana" w:cs="Calibri"/>
-                <w:color w:val="000000"/>
-                <w:sz w:val="20"/>
-                <w:szCs w:val="20"/>
-              </w:rPr>
-            </w:pPr>
-            <w:r>
-              <w:rPr>
-                <w:rFonts w:ascii="Verdana" w:hAnsi="Verdana" w:cs="Calibri"/>
-                <w:color w:val="000000"/>
-                <w:sz w:val="20"/>
-                <w:szCs w:val="20"/>
-              </w:rPr>
-              <w:t> </w:t>
-            </w:r>
-          </w:p>
-        </w:tc>
-        <w:tc>
-          <w:tcPr>
-            <w:tcW w:w="6868" w:type="dxa"/>
-            <w:tcBorders>
-              <w:top w:val="nil"/>
-              <w:left w:val="nil"/>
-              <w:bottom w:val="nil"/>
-              <w:right w:val="single" w:sz="4" w:space="0" w:color="auto"/>
-            </w:tcBorders>
-            <w:shd w:val="clear" w:color="000000" w:fill="C6E0B4"/>
-            <w:noWrap/>
-            <w:tcMar>
-              <w:top w:w="15" w:type="dxa"/>
-              <w:left w:w="15" w:type="dxa"/>
-              <w:bottom w:w="0" w:type="dxa"/>
-              <w:right w:w="15" w:type="dxa"/>
-            </w:tcMar>
-            <w:hideMark/>
-          </w:tcPr>
-          <w:p>
-            <w:pPr>
-              <w:rPr>
-                <w:rFonts w:ascii="Verdana" w:hAnsi="Verdana" w:cs="Calibri"/>
-                <w:color w:val="000000"/>
-                <w:sz w:val="20"/>
-                <w:szCs w:val="20"/>
-              </w:rPr>
-            </w:pPr>
-            <w:r>
-              <w:rPr>
-                <w:rFonts w:ascii="Verdana" w:hAnsi="Verdana" w:cs="Calibri"/>
-                <w:color w:val="000000"/>
-                <w:sz w:val="20"/>
-                <w:szCs w:val="20"/>
-              </w:rPr>
-              <w:t>Delayed replication of 3 descriptor</w:t>
+                <w:i/>
+                <w:color w:val="000000"/>
+                <w:sz w:val="20"/>
+                <w:szCs w:val="20"/>
+              </w:rPr>
+            </w:pPr>
+            <w:r>
+              <w:rPr>
+                <w:rFonts w:ascii="Verdana" w:hAnsi="Verdana" w:cs="Calibri"/>
+                <w:i/>
+                <w:color w:val="000000"/>
+                <w:sz w:val="20"/>
+                <w:szCs w:val="20"/>
+              </w:rPr>
+              <w:t>Basic meteorological observations</w:t>
             </w:r>
           </w:p>
         </w:tc>
@@ -14839,7 +15023,7 @@
             <w:tcBorders>
               <w:top w:val="nil"/>
               <w:left w:val="single" w:sz="4" w:space="0" w:color="auto"/>
-              <w:bottom w:val="single" w:sz="4" w:space="0" w:color="auto"/>
+              <w:bottom w:val="nil"/>
               <w:right w:val="single" w:sz="4" w:space="0" w:color="auto"/>
             </w:tcBorders>
             <w:shd w:val="clear" w:color="000000" w:fill="C6E0B4"/>
@@ -14869,7 +15053,7 @@
                 <w:sz w:val="20"/>
                 <w:szCs w:val="20"/>
               </w:rPr>
-              <w:t>031000</w:t>
+              <w:t>103000</w:t>
             </w:r>
           </w:p>
         </w:tc>
@@ -14879,7 +15063,7 @@
             <w:tcBorders>
               <w:top w:val="nil"/>
               <w:left w:val="nil"/>
-              <w:bottom w:val="single" w:sz="4" w:space="0" w:color="auto"/>
+              <w:bottom w:val="nil"/>
               <w:right w:val="single" w:sz="4" w:space="0" w:color="auto"/>
             </w:tcBorders>
             <w:shd w:val="clear" w:color="000000" w:fill="C6E0B4"/>
@@ -14919,7 +15103,7 @@
             <w:tcBorders>
               <w:top w:val="nil"/>
               <w:left w:val="nil"/>
-              <w:bottom w:val="single" w:sz="4" w:space="0" w:color="auto"/>
+              <w:bottom w:val="nil"/>
               <w:right w:val="single" w:sz="4" w:space="0" w:color="auto"/>
             </w:tcBorders>
             <w:shd w:val="clear" w:color="000000" w:fill="C6E0B4"/>
@@ -14948,7 +15132,7 @@
                 <w:sz w:val="20"/>
                 <w:szCs w:val="20"/>
               </w:rPr>
-              <w:t>Short delayed descriptor replication factor</w:t>
+              <w:t>Delayed replication of 3 descriptor</w:t>
             </w:r>
           </w:p>
         </w:tc>
@@ -14966,7 +15150,7 @@
               <w:bottom w:val="single" w:sz="4" w:space="0" w:color="auto"/>
               <w:right w:val="single" w:sz="4" w:space="0" w:color="auto"/>
             </w:tcBorders>
-            <w:shd w:val="clear" w:color="auto" w:fill="auto"/>
+            <w:shd w:val="clear" w:color="000000" w:fill="C6E0B4"/>
             <w:noWrap/>
             <w:tcMar>
               <w:top w:w="15" w:type="dxa"/>
@@ -14993,7 +15177,7 @@
                 <w:sz w:val="20"/>
                 <w:szCs w:val="20"/>
               </w:rPr>
-              <w:t>007031</w:t>
+              <w:t>031000</w:t>
             </w:r>
           </w:p>
         </w:tc>
@@ -15006,7 +15190,7 @@
               <w:bottom w:val="single" w:sz="4" w:space="0" w:color="auto"/>
               <w:right w:val="single" w:sz="4" w:space="0" w:color="auto"/>
             </w:tcBorders>
-            <w:shd w:val="clear" w:color="auto" w:fill="auto"/>
+            <w:shd w:val="clear" w:color="000000" w:fill="C6E0B4"/>
             <w:noWrap/>
             <w:tcMar>
               <w:top w:w="15" w:type="dxa"/>
@@ -15046,33 +15230,33 @@
               <w:bottom w:val="single" w:sz="4" w:space="0" w:color="auto"/>
               <w:right w:val="single" w:sz="4" w:space="0" w:color="auto"/>
             </w:tcBorders>
-            <w:shd w:val="clear" w:color="auto" w:fill="auto"/>
-            <w:noWrap/>
-            <w:tcMar>
-              <w:top w:w="15" w:type="dxa"/>
-              <w:left w:w="15" w:type="dxa"/>
-              <w:bottom w:w="0" w:type="dxa"/>
-              <w:right w:w="15" w:type="dxa"/>
-            </w:tcMar>
-            <w:hideMark/>
-          </w:tcPr>
-          <w:p>
-            <w:pPr>
-              <w:rPr>
-                <w:rFonts w:ascii="Verdana" w:hAnsi="Verdana" w:cs="Calibri"/>
-                <w:color w:val="000000"/>
-                <w:sz w:val="20"/>
-                <w:szCs w:val="20"/>
-              </w:rPr>
-            </w:pPr>
-            <w:r>
-              <w:rPr>
-                <w:rFonts w:ascii="Verdana" w:hAnsi="Verdana" w:cs="Calibri"/>
-                <w:color w:val="000000"/>
-                <w:sz w:val="20"/>
-                <w:szCs w:val="20"/>
-              </w:rPr>
-              <w:t>Height of barometer above mean sea level</w:t>
+            <w:shd w:val="clear" w:color="000000" w:fill="C6E0B4"/>
+            <w:noWrap/>
+            <w:tcMar>
+              <w:top w:w="15" w:type="dxa"/>
+              <w:left w:w="15" w:type="dxa"/>
+              <w:bottom w:w="0" w:type="dxa"/>
+              <w:right w:w="15" w:type="dxa"/>
+            </w:tcMar>
+            <w:hideMark/>
+          </w:tcPr>
+          <w:p>
+            <w:pPr>
+              <w:rPr>
+                <w:rFonts w:ascii="Verdana" w:hAnsi="Verdana" w:cs="Calibri"/>
+                <w:color w:val="000000"/>
+                <w:sz w:val="20"/>
+                <w:szCs w:val="20"/>
+              </w:rPr>
+            </w:pPr>
+            <w:r>
+              <w:rPr>
+                <w:rFonts w:ascii="Verdana" w:hAnsi="Verdana" w:cs="Calibri"/>
+                <w:color w:val="000000"/>
+                <w:sz w:val="20"/>
+                <w:szCs w:val="20"/>
+              </w:rPr>
+              <w:t>Short delayed descriptor replication factor</w:t>
             </w:r>
           </w:p>
         </w:tc>
@@ -15090,7 +15274,7 @@
               <w:bottom w:val="single" w:sz="4" w:space="0" w:color="auto"/>
               <w:right w:val="single" w:sz="4" w:space="0" w:color="auto"/>
             </w:tcBorders>
-            <w:shd w:val="clear" w:color="000000" w:fill="D9D9D9"/>
+            <w:shd w:val="clear" w:color="auto" w:fill="auto"/>
             <w:noWrap/>
             <w:tcMar>
               <w:top w:w="15" w:type="dxa"/>
@@ -15117,7 +15301,7 @@
                 <w:sz w:val="20"/>
                 <w:szCs w:val="20"/>
               </w:rPr>
-              <w:t>306038</w:t>
+              <w:t>007031</w:t>
             </w:r>
           </w:p>
         </w:tc>
@@ -15130,7 +15314,7 @@
               <w:bottom w:val="single" w:sz="4" w:space="0" w:color="auto"/>
               <w:right w:val="single" w:sz="4" w:space="0" w:color="auto"/>
             </w:tcBorders>
-            <w:shd w:val="clear" w:color="000000" w:fill="D9D9D9"/>
+            <w:shd w:val="clear" w:color="auto" w:fill="auto"/>
             <w:noWrap/>
             <w:tcMar>
               <w:top w:w="15" w:type="dxa"/>
@@ -15170,33 +15354,33 @@
               <w:bottom w:val="single" w:sz="4" w:space="0" w:color="auto"/>
               <w:right w:val="single" w:sz="4" w:space="0" w:color="auto"/>
             </w:tcBorders>
-            <w:shd w:val="clear" w:color="000000" w:fill="D9D9D9"/>
-            <w:noWrap/>
-            <w:tcMar>
-              <w:top w:w="15" w:type="dxa"/>
-              <w:left w:w="15" w:type="dxa"/>
-              <w:bottom w:w="0" w:type="dxa"/>
-              <w:right w:w="15" w:type="dxa"/>
-            </w:tcMar>
-            <w:hideMark/>
-          </w:tcPr>
-          <w:p>
-            <w:pPr>
-              <w:rPr>
-                <w:rFonts w:ascii="Verdana" w:hAnsi="Verdana" w:cs="Calibri"/>
-                <w:color w:val="000000"/>
-                <w:sz w:val="20"/>
-                <w:szCs w:val="20"/>
-              </w:rPr>
-            </w:pPr>
-            <w:r>
-              <w:rPr>
-                <w:rFonts w:ascii="Verdana" w:hAnsi="Verdana" w:cs="Calibri"/>
-                <w:color w:val="000000"/>
-                <w:sz w:val="20"/>
-                <w:szCs w:val="20"/>
-              </w:rPr>
-              <w:t>Sequence for representation of standard surface marine meteorological observations from moored buoys</w:t>
+            <w:shd w:val="clear" w:color="auto" w:fill="auto"/>
+            <w:noWrap/>
+            <w:tcMar>
+              <w:top w:w="15" w:type="dxa"/>
+              <w:left w:w="15" w:type="dxa"/>
+              <w:bottom w:w="0" w:type="dxa"/>
+              <w:right w:w="15" w:type="dxa"/>
+            </w:tcMar>
+            <w:hideMark/>
+          </w:tcPr>
+          <w:p>
+            <w:pPr>
+              <w:rPr>
+                <w:rFonts w:ascii="Verdana" w:hAnsi="Verdana" w:cs="Calibri"/>
+                <w:color w:val="000000"/>
+                <w:sz w:val="20"/>
+                <w:szCs w:val="20"/>
+              </w:rPr>
+            </w:pPr>
+            <w:r>
+              <w:rPr>
+                <w:rFonts w:ascii="Verdana" w:hAnsi="Verdana" w:cs="Calibri"/>
+                <w:color w:val="000000"/>
+                <w:sz w:val="20"/>
+                <w:szCs w:val="20"/>
+              </w:rPr>
+              <w:t>Height of barometer above mean sea level</w:t>
             </w:r>
           </w:p>
         </w:tc>
@@ -15211,10 +15395,10 @@
             <w:tcBorders>
               <w:top w:val="nil"/>
               <w:left w:val="single" w:sz="4" w:space="0" w:color="auto"/>
-              <w:bottom w:val="nil"/>
-              <w:right w:val="single" w:sz="4" w:space="0" w:color="auto"/>
-            </w:tcBorders>
-            <w:shd w:val="clear" w:color="auto" w:fill="auto"/>
+              <w:bottom w:val="single" w:sz="4" w:space="0" w:color="auto"/>
+              <w:right w:val="single" w:sz="4" w:space="0" w:color="auto"/>
+            </w:tcBorders>
+            <w:shd w:val="clear" w:color="000000" w:fill="D9D9D9"/>
             <w:noWrap/>
             <w:tcMar>
               <w:top w:w="15" w:type="dxa"/>
@@ -15241,86 +15425,86 @@
                 <w:sz w:val="20"/>
                 <w:szCs w:val="20"/>
               </w:rPr>
+              <w:t>306038</w:t>
+            </w:r>
+          </w:p>
+        </w:tc>
+        <w:tc>
+          <w:tcPr>
+            <w:tcW w:w="1383" w:type="dxa"/>
+            <w:tcBorders>
+              <w:top w:val="nil"/>
+              <w:left w:val="nil"/>
+              <w:bottom w:val="single" w:sz="4" w:space="0" w:color="auto"/>
+              <w:right w:val="single" w:sz="4" w:space="0" w:color="auto"/>
+            </w:tcBorders>
+            <w:shd w:val="clear" w:color="000000" w:fill="D9D9D9"/>
+            <w:noWrap/>
+            <w:tcMar>
+              <w:top w:w="15" w:type="dxa"/>
+              <w:left w:w="15" w:type="dxa"/>
+              <w:bottom w:w="0" w:type="dxa"/>
+              <w:right w:w="15" w:type="dxa"/>
+            </w:tcMar>
+            <w:hideMark/>
+          </w:tcPr>
+          <w:p>
+            <w:pPr>
+              <w:jc w:val="center"/>
+              <w:rPr>
+                <w:rFonts w:ascii="Verdana" w:hAnsi="Verdana" w:cs="Calibri"/>
+                <w:color w:val="000000"/>
+                <w:sz w:val="20"/>
+                <w:szCs w:val="20"/>
+              </w:rPr>
+            </w:pPr>
+            <w:r>
+              <w:rPr>
+                <w:rFonts w:ascii="Verdana" w:hAnsi="Verdana" w:cs="Calibri"/>
+                <w:color w:val="000000"/>
+                <w:sz w:val="20"/>
+                <w:szCs w:val="20"/>
+              </w:rPr>
               <w:t> </w:t>
             </w:r>
           </w:p>
         </w:tc>
         <w:tc>
           <w:tcPr>
-            <w:tcW w:w="1383" w:type="dxa"/>
-            <w:tcBorders>
-              <w:top w:val="nil"/>
-              <w:left w:val="nil"/>
-              <w:bottom w:val="nil"/>
-              <w:right w:val="single" w:sz="4" w:space="0" w:color="auto"/>
-            </w:tcBorders>
-            <w:shd w:val="clear" w:color="auto" w:fill="auto"/>
-            <w:noWrap/>
-            <w:tcMar>
-              <w:top w:w="15" w:type="dxa"/>
-              <w:left w:w="15" w:type="dxa"/>
-              <w:bottom w:w="0" w:type="dxa"/>
-              <w:right w:w="15" w:type="dxa"/>
-            </w:tcMar>
-            <w:hideMark/>
-          </w:tcPr>
-          <w:p>
-            <w:pPr>
-              <w:jc w:val="center"/>
-              <w:rPr>
-                <w:rFonts w:ascii="Verdana" w:hAnsi="Verdana" w:cs="Calibri"/>
-                <w:color w:val="000000"/>
-                <w:sz w:val="20"/>
-                <w:szCs w:val="20"/>
-              </w:rPr>
-            </w:pPr>
-            <w:r>
-              <w:rPr>
-                <w:rFonts w:ascii="Verdana" w:hAnsi="Verdana" w:cs="Calibri"/>
-                <w:color w:val="000000"/>
-                <w:sz w:val="20"/>
-                <w:szCs w:val="20"/>
-              </w:rPr>
-              <w:t>010004</w:t>
-            </w:r>
-          </w:p>
-        </w:tc>
-        <w:tc>
-          <w:tcPr>
             <w:tcW w:w="6868" w:type="dxa"/>
             <w:tcBorders>
               <w:top w:val="nil"/>
               <w:left w:val="nil"/>
-              <w:bottom w:val="nil"/>
-              <w:right w:val="single" w:sz="4" w:space="0" w:color="auto"/>
-            </w:tcBorders>
-            <w:shd w:val="clear" w:color="auto" w:fill="auto"/>
-            <w:noWrap/>
-            <w:tcMar>
-              <w:top w:w="15" w:type="dxa"/>
-              <w:left w:w="15" w:type="dxa"/>
-              <w:bottom w:w="0" w:type="dxa"/>
-              <w:right w:w="15" w:type="dxa"/>
-            </w:tcMar>
-            <w:hideMark/>
-          </w:tcPr>
-          <w:p>
-            <w:pPr>
-              <w:rPr>
-                <w:rFonts w:ascii="Verdana" w:hAnsi="Verdana" w:cs="Calibri"/>
-                <w:color w:val="000000"/>
-                <w:sz w:val="20"/>
-                <w:szCs w:val="20"/>
-              </w:rPr>
-            </w:pPr>
-            <w:r>
-              <w:rPr>
-                <w:rFonts w:ascii="Verdana" w:hAnsi="Verdana" w:cs="Calibri"/>
-                <w:color w:val="000000"/>
-                <w:sz w:val="20"/>
-                <w:szCs w:val="20"/>
-              </w:rPr>
-              <w:t>Pressure</w:t>
+              <w:bottom w:val="single" w:sz="4" w:space="0" w:color="auto"/>
+              <w:right w:val="single" w:sz="4" w:space="0" w:color="auto"/>
+            </w:tcBorders>
+            <w:shd w:val="clear" w:color="000000" w:fill="D9D9D9"/>
+            <w:noWrap/>
+            <w:tcMar>
+              <w:top w:w="15" w:type="dxa"/>
+              <w:left w:w="15" w:type="dxa"/>
+              <w:bottom w:w="0" w:type="dxa"/>
+              <w:right w:w="15" w:type="dxa"/>
+            </w:tcMar>
+            <w:hideMark/>
+          </w:tcPr>
+          <w:p>
+            <w:pPr>
+              <w:rPr>
+                <w:rFonts w:ascii="Verdana" w:hAnsi="Verdana" w:cs="Calibri"/>
+                <w:color w:val="000000"/>
+                <w:sz w:val="20"/>
+                <w:szCs w:val="20"/>
+              </w:rPr>
+            </w:pPr>
+            <w:r>
+              <w:rPr>
+                <w:rFonts w:ascii="Verdana" w:hAnsi="Verdana" w:cs="Calibri"/>
+                <w:color w:val="000000"/>
+                <w:sz w:val="20"/>
+                <w:szCs w:val="20"/>
+              </w:rPr>
+              <w:t>Sequence for representation of standard surface marine meteorological observations from moored buoys</w:t>
             </w:r>
           </w:p>
         </w:tc>
@@ -15405,7 +15589,7 @@
                 <w:sz w:val="20"/>
                 <w:szCs w:val="20"/>
               </w:rPr>
-              <w:t>010051</w:t>
+              <w:t>010004</w:t>
             </w:r>
           </w:p>
         </w:tc>
@@ -15444,7 +15628,7 @@
                 <w:sz w:val="20"/>
                 <w:szCs w:val="20"/>
               </w:rPr>
-              <w:t>Pressure reduced to mean sea level</w:t>
+              <w:t>Pressure</w:t>
             </w:r>
           </w:p>
         </w:tc>
@@ -15529,7 +15713,7 @@
                 <w:sz w:val="20"/>
                 <w:szCs w:val="20"/>
               </w:rPr>
-              <w:t>007033</w:t>
+              <w:t>010051</w:t>
             </w:r>
           </w:p>
         </w:tc>
@@ -15568,7 +15752,7 @@
                 <w:sz w:val="20"/>
                 <w:szCs w:val="20"/>
               </w:rPr>
-              <w:t>Height of sensor above water surface</w:t>
+              <w:t>Pressure reduced to mean sea level</w:t>
             </w:r>
           </w:p>
         </w:tc>
@@ -15653,7 +15837,7 @@
                 <w:sz w:val="20"/>
                 <w:szCs w:val="20"/>
               </w:rPr>
-              <w:t>012101</w:t>
+              <w:t>007033</w:t>
             </w:r>
           </w:p>
         </w:tc>
@@ -15692,7 +15876,7 @@
                 <w:sz w:val="20"/>
                 <w:szCs w:val="20"/>
               </w:rPr>
-              <w:t>Temperature/air temperature</w:t>
+              <w:t>Height of sensor above water surface</w:t>
             </w:r>
           </w:p>
         </w:tc>
@@ -15777,7 +15961,7 @@
                 <w:sz w:val="20"/>
                 <w:szCs w:val="20"/>
               </w:rPr>
-              <w:t>012103</w:t>
+              <w:t>012101</w:t>
             </w:r>
           </w:p>
         </w:tc>
@@ -15816,7 +16000,7 @@
                 <w:sz w:val="20"/>
                 <w:szCs w:val="20"/>
               </w:rPr>
-              <w:t>Dewpoint temperature</w:t>
+              <w:t>Temperature/air temperature</w:t>
             </w:r>
           </w:p>
         </w:tc>
@@ -15901,7 +16085,7 @@
                 <w:sz w:val="20"/>
                 <w:szCs w:val="20"/>
               </w:rPr>
-              <w:t>013003</w:t>
+              <w:t>012103</w:t>
             </w:r>
           </w:p>
         </w:tc>
@@ -15940,7 +16124,7 @@
                 <w:sz w:val="20"/>
                 <w:szCs w:val="20"/>
               </w:rPr>
-              <w:t>Relative humidity</w:t>
+              <w:t>Dewpoint temperature</w:t>
             </w:r>
           </w:p>
         </w:tc>
@@ -16026,7 +16210,7 @@
                 <w:sz w:val="20"/>
                 <w:szCs w:val="20"/>
               </w:rPr>
-              <w:t>007033</w:t>
+              <w:t>013003</w:t>
             </w:r>
           </w:p>
         </w:tc>
@@ -16065,7 +16249,7 @@
                 <w:sz w:val="20"/>
                 <w:szCs w:val="20"/>
               </w:rPr>
-              <w:t>Height of sensor above water surface</w:t>
+              <w:t>Relative humidity</w:t>
             </w:r>
           </w:p>
         </w:tc>
@@ -16150,7 +16334,7 @@
                 <w:sz w:val="20"/>
                 <w:szCs w:val="20"/>
               </w:rPr>
-              <w:t>008021</w:t>
+              <w:t>007033</w:t>
             </w:r>
           </w:p>
         </w:tc>
@@ -16189,7 +16373,7 @@
                 <w:sz w:val="20"/>
                 <w:szCs w:val="20"/>
               </w:rPr>
-              <w:t>Time significance</w:t>
+              <w:t>Height of sensor above water surface</w:t>
             </w:r>
           </w:p>
         </w:tc>
@@ -16274,7 +16458,7 @@
                 <w:sz w:val="20"/>
                 <w:szCs w:val="20"/>
               </w:rPr>
-              <w:t>004025</w:t>
+              <w:t>008021</w:t>
             </w:r>
           </w:p>
         </w:tc>
@@ -16313,7 +16497,7 @@
                 <w:sz w:val="20"/>
                 <w:szCs w:val="20"/>
               </w:rPr>
-              <w:t>Time period or displacement</w:t>
+              <w:t>Time significance</w:t>
             </w:r>
           </w:p>
         </w:tc>
@@ -16398,7 +16582,7 @@
                 <w:sz w:val="20"/>
                 <w:szCs w:val="20"/>
               </w:rPr>
-              <w:t>011001</w:t>
+              <w:t>004025</w:t>
             </w:r>
           </w:p>
         </w:tc>
@@ -16437,7 +16621,7 @@
                 <w:sz w:val="20"/>
                 <w:szCs w:val="20"/>
               </w:rPr>
-              <w:t>Wind direction</w:t>
+              <w:t>Time period or displacement</w:t>
             </w:r>
           </w:p>
         </w:tc>
@@ -16522,7 +16706,7 @@
                 <w:sz w:val="20"/>
                 <w:szCs w:val="20"/>
               </w:rPr>
-              <w:t>011002</w:t>
+              <w:t>011001</w:t>
             </w:r>
           </w:p>
         </w:tc>
@@ -16561,7 +16745,7 @@
                 <w:sz w:val="20"/>
                 <w:szCs w:val="20"/>
               </w:rPr>
-              <w:t>Wind speed</w:t>
+              <w:t>Wind direction</w:t>
             </w:r>
           </w:p>
         </w:tc>
@@ -16646,7 +16830,7 @@
                 <w:sz w:val="20"/>
                 <w:szCs w:val="20"/>
               </w:rPr>
-              <w:t>008021</w:t>
+              <w:t>011002</w:t>
             </w:r>
           </w:p>
         </w:tc>
@@ -16685,7 +16869,7 @@
                 <w:sz w:val="20"/>
                 <w:szCs w:val="20"/>
               </w:rPr>
-              <w:t>Time significance</w:t>
+              <w:t>Wind speed</w:t>
             </w:r>
           </w:p>
         </w:tc>
@@ -16770,7 +16954,7 @@
                 <w:sz w:val="20"/>
                 <w:szCs w:val="20"/>
               </w:rPr>
-              <w:t>004025</w:t>
+              <w:t>008021</w:t>
             </w:r>
           </w:p>
         </w:tc>
@@ -16809,7 +16993,7 @@
                 <w:sz w:val="20"/>
                 <w:szCs w:val="20"/>
               </w:rPr>
-              <w:t>Time period or displacement</w:t>
+              <w:t>Time significance</w:t>
             </w:r>
           </w:p>
         </w:tc>
@@ -16894,7 +17078,7 @@
                 <w:sz w:val="20"/>
                 <w:szCs w:val="20"/>
               </w:rPr>
-              <w:t>011041</w:t>
+              <w:t>004025</w:t>
             </w:r>
           </w:p>
         </w:tc>
@@ -16933,7 +17117,7 @@
                 <w:sz w:val="20"/>
                 <w:szCs w:val="20"/>
               </w:rPr>
-              <w:t>Maximum wind gust speed</w:t>
+              <w:t>Time period or displacement</w:t>
             </w:r>
           </w:p>
         </w:tc>
@@ -17018,7 +17202,7 @@
                 <w:sz w:val="20"/>
                 <w:szCs w:val="20"/>
               </w:rPr>
-              <w:t>004025</w:t>
+              <w:t>011041</w:t>
             </w:r>
           </w:p>
         </w:tc>
@@ -17057,7 +17241,7 @@
                 <w:sz w:val="20"/>
                 <w:szCs w:val="20"/>
               </w:rPr>
-              <w:t>Time period or displacement</w:t>
+              <w:t>Maximum wind gust speed</w:t>
             </w:r>
           </w:p>
         </w:tc>
@@ -17142,7 +17326,7 @@
                 <w:sz w:val="20"/>
                 <w:szCs w:val="20"/>
               </w:rPr>
-              <w:t>007033</w:t>
+              <w:t>004025</w:t>
             </w:r>
           </w:p>
         </w:tc>
@@ -17181,7 +17365,7 @@
                 <w:sz w:val="20"/>
                 <w:szCs w:val="20"/>
               </w:rPr>
-              <w:t>Height of sensor above water surface</w:t>
+              <w:t>Time period or displacement</w:t>
             </w:r>
           </w:p>
         </w:tc>
@@ -17266,7 +17450,7 @@
                 <w:sz w:val="20"/>
                 <w:szCs w:val="20"/>
               </w:rPr>
-              <w:t>002005</w:t>
+              <w:t>007033</w:t>
             </w:r>
           </w:p>
         </w:tc>
@@ -17305,7 +17489,7 @@
                 <w:sz w:val="20"/>
                 <w:szCs w:val="20"/>
               </w:rPr>
-              <w:t>Precision of temperature observation</w:t>
+              <w:t>Height of sensor above water surface</w:t>
             </w:r>
           </w:p>
         </w:tc>
@@ -17390,7 +17574,7 @@
                 <w:sz w:val="20"/>
                 <w:szCs w:val="20"/>
               </w:rPr>
-              <w:t>007063</w:t>
+              <w:t>002005</w:t>
             </w:r>
           </w:p>
         </w:tc>
@@ -17429,7 +17613,7 @@
                 <w:sz w:val="20"/>
                 <w:szCs w:val="20"/>
               </w:rPr>
-              <w:t>Depth below sea/water surface (cm)</w:t>
+              <w:t>Precision of temperature observation</w:t>
             </w:r>
           </w:p>
         </w:tc>
@@ -17444,6 +17628,130 @@
             <w:tcBorders>
               <w:top w:val="nil"/>
               <w:left w:val="single" w:sz="4" w:space="0" w:color="auto"/>
+              <w:bottom w:val="nil"/>
+              <w:right w:val="single" w:sz="4" w:space="0" w:color="auto"/>
+            </w:tcBorders>
+            <w:shd w:val="clear" w:color="auto" w:fill="auto"/>
+            <w:noWrap/>
+            <w:tcMar>
+              <w:top w:w="15" w:type="dxa"/>
+              <w:left w:w="15" w:type="dxa"/>
+              <w:bottom w:w="0" w:type="dxa"/>
+              <w:right w:w="15" w:type="dxa"/>
+            </w:tcMar>
+            <w:hideMark/>
+          </w:tcPr>
+          <w:p>
+            <w:pPr>
+              <w:jc w:val="center"/>
+              <w:rPr>
+                <w:rFonts w:ascii="Verdana" w:hAnsi="Verdana" w:cs="Calibri"/>
+                <w:color w:val="000000"/>
+                <w:sz w:val="20"/>
+                <w:szCs w:val="20"/>
+              </w:rPr>
+            </w:pPr>
+            <w:r>
+              <w:rPr>
+                <w:rFonts w:ascii="Verdana" w:hAnsi="Verdana" w:cs="Calibri"/>
+                <w:color w:val="000000"/>
+                <w:sz w:val="20"/>
+                <w:szCs w:val="20"/>
+              </w:rPr>
+              <w:t> </w:t>
+            </w:r>
+          </w:p>
+        </w:tc>
+        <w:tc>
+          <w:tcPr>
+            <w:tcW w:w="1383" w:type="dxa"/>
+            <w:tcBorders>
+              <w:top w:val="nil"/>
+              <w:left w:val="nil"/>
+              <w:bottom w:val="nil"/>
+              <w:right w:val="single" w:sz="4" w:space="0" w:color="auto"/>
+            </w:tcBorders>
+            <w:shd w:val="clear" w:color="auto" w:fill="auto"/>
+            <w:noWrap/>
+            <w:tcMar>
+              <w:top w:w="15" w:type="dxa"/>
+              <w:left w:w="15" w:type="dxa"/>
+              <w:bottom w:w="0" w:type="dxa"/>
+              <w:right w:w="15" w:type="dxa"/>
+            </w:tcMar>
+            <w:hideMark/>
+          </w:tcPr>
+          <w:p>
+            <w:pPr>
+              <w:jc w:val="center"/>
+              <w:rPr>
+                <w:rFonts w:ascii="Verdana" w:hAnsi="Verdana" w:cs="Calibri"/>
+                <w:color w:val="000000"/>
+                <w:sz w:val="20"/>
+                <w:szCs w:val="20"/>
+              </w:rPr>
+            </w:pPr>
+            <w:r>
+              <w:rPr>
+                <w:rFonts w:ascii="Verdana" w:hAnsi="Verdana" w:cs="Calibri"/>
+                <w:color w:val="000000"/>
+                <w:sz w:val="20"/>
+                <w:szCs w:val="20"/>
+              </w:rPr>
+              <w:t>007063</w:t>
+            </w:r>
+          </w:p>
+        </w:tc>
+        <w:tc>
+          <w:tcPr>
+            <w:tcW w:w="6868" w:type="dxa"/>
+            <w:tcBorders>
+              <w:top w:val="nil"/>
+              <w:left w:val="nil"/>
+              <w:bottom w:val="nil"/>
+              <w:right w:val="single" w:sz="4" w:space="0" w:color="auto"/>
+            </w:tcBorders>
+            <w:shd w:val="clear" w:color="auto" w:fill="auto"/>
+            <w:noWrap/>
+            <w:tcMar>
+              <w:top w:w="15" w:type="dxa"/>
+              <w:left w:w="15" w:type="dxa"/>
+              <w:bottom w:w="0" w:type="dxa"/>
+              <w:right w:w="15" w:type="dxa"/>
+            </w:tcMar>
+            <w:hideMark/>
+          </w:tcPr>
+          <w:p>
+            <w:pPr>
+              <w:rPr>
+                <w:rFonts w:ascii="Verdana" w:hAnsi="Verdana" w:cs="Calibri"/>
+                <w:color w:val="000000"/>
+                <w:sz w:val="20"/>
+                <w:szCs w:val="20"/>
+              </w:rPr>
+            </w:pPr>
+            <w:r>
+              <w:rPr>
+                <w:rFonts w:ascii="Verdana" w:hAnsi="Verdana" w:cs="Calibri"/>
+                <w:color w:val="000000"/>
+                <w:sz w:val="20"/>
+                <w:szCs w:val="20"/>
+              </w:rPr>
+              <w:t>Depth below sea/water surface (cm)</w:t>
+            </w:r>
+          </w:p>
+        </w:tc>
+      </w:tr>
+      <w:tr>
+        <w:trPr>
+          <w:trHeight w:val="320"/>
+        </w:trPr>
+        <w:tc>
+          <w:tcPr>
+            <w:tcW w:w="1383" w:type="dxa"/>
+            <w:tcBorders>
+              <w:top w:val="nil"/>
+              <w:left w:val="single" w:sz="4" w:space="0" w:color="auto"/>
               <w:bottom w:val="single" w:sz="4" w:space="0" w:color="auto"/>
               <w:right w:val="single" w:sz="4" w:space="0" w:color="auto"/>
             </w:tcBorders>
@@ -20912,6 +21220,7 @@
                 <w:sz w:val="20"/>
                 <w:szCs w:val="20"/>
               </w:rPr>
+              <w:lastRenderedPageBreak/>
               <w:t>101000</w:t>
             </w:r>
           </w:p>
@@ -21036,7 +21345,6 @@
                 <w:sz w:val="20"/>
                 <w:szCs w:val="20"/>
               </w:rPr>
-              <w:lastRenderedPageBreak/>
               <w:t>031000</w:t>
             </w:r>
           </w:p>
@@ -25952,6 +26260,7 @@
                 <w:sz w:val="20"/>
                 <w:szCs w:val="20"/>
               </w:rPr>
+              <w:lastRenderedPageBreak/>
               <w:t>041002</w:t>
             </w:r>
           </w:p>
@@ -26031,25 +26340,7 @@
                 <w:sz w:val="20"/>
                 <w:szCs w:val="20"/>
               </w:rPr>
-              <w:t>Fluores</w:t>
-            </w:r>
-            <w:r>
-              <w:rPr>
-                <w:rFonts w:ascii="Verdana" w:hAnsi="Verdana" w:cs="Calibri"/>
-                <w:color w:val="000000"/>
-                <w:sz w:val="20"/>
-                <w:szCs w:val="20"/>
-              </w:rPr>
-              <w:t>c</w:t>
-            </w:r>
-            <w:r>
-              <w:rPr>
-                <w:rFonts w:ascii="Verdana" w:hAnsi="Verdana" w:cs="Calibri"/>
-                <w:color w:val="000000"/>
-                <w:sz w:val="20"/>
-                <w:szCs w:val="20"/>
-              </w:rPr>
-              <w:t>ence</w:t>
+              <w:t>Fluorescence</w:t>
             </w:r>
           </w:p>
         </w:tc>
@@ -26097,7 +26388,6 @@
                 <w:sz w:val="20"/>
                 <w:szCs w:val="20"/>
               </w:rPr>
-              <w:lastRenderedPageBreak/>
               <w:t>Spectral wave measurements</w:t>
             </w:r>
           </w:p>
@@ -28169,6 +28459,7 @@
                 <w:szCs w:val="20"/>
               </w:rPr>
             </w:pPr>
+            <w:commentRangeStart w:id="6"/>
             <w:r>
               <w:rPr>
                 <w:rFonts w:ascii="Verdana" w:hAnsi="Verdana" w:cs="Calibri"/>
@@ -28258,6 +28549,13 @@
                 <w:szCs w:val="20"/>
               </w:rPr>
               <w:t>Time period or displacement</w:t>
+            </w:r>
+            <w:commentRangeEnd w:id="6"/>
+            <w:r>
+              <w:rPr>
+                <w:rStyle w:val="CommentReference"/>
+              </w:rPr>
+              <w:commentReference w:id="6"/>
             </w:r>
           </w:p>
         </w:tc>
@@ -28575,7 +28873,7 @@
 
 <file path=word/comments.xml><?xml version="1.0" encoding="utf-8"?>
 <w:comments xmlns:wpc="http://schemas.microsoft.com/office/word/2010/wordprocessingCanvas" xmlns:cx="http://schemas.microsoft.com/office/drawing/2014/chartex" xmlns:cx1="http://schemas.microsoft.com/office/drawing/2015/9/8/chartex" xmlns:cx2="http://schemas.microsoft.com/office/drawing/2015/10/21/chartex" xmlns:cx3="http://schemas.microsoft.com/office/drawing/2016/5/9/chartex" xmlns:cx4="http://schemas.microsoft.com/office/drawing/2016/5/10/chartex" xmlns:cx5="http://schemas.microsoft.com/office/drawing/2016/5/11/chartex" xmlns:cx6="http://schemas.microsoft.com/office/drawing/2016/5/12/chartex" xmlns:cx7="http://schemas.microsoft.com/office/drawing/2016/5/13/chartex" xmlns:cx8="http://schemas.microsoft.com/office/drawing/2016/5/14/chartex" xmlns:mc="http://schemas.openxmlformats.org/markup-compatibility/2006" xmlns:aink="http://schemas.microsoft.com/office/drawing/2016/ink" xmlns:am3d="http://schemas.microsoft.com/office/drawing/2017/model3d" xmlns:o="urn:schemas-microsoft-com:office:office" xmlns:r="http://schemas.openxmlformats.org/officeDocument/2006/relationships" xmlns:m="http://schemas.openxmlformats.org/officeDocument/2006/math" xmlns:v="urn:schemas-microsoft-com:vml" xmlns:wp14="http://schemas.microsoft.com/office/word/2010/wordprocessingDrawing" xmlns:wp="http://schemas.openxmlformats.org/drawingml/2006/wordprocessingDrawing" xmlns:w10="urn:schemas-microsoft-com:office:word" xmlns:w="http://schemas.openxmlformats.org/wordprocessingml/2006/main" xmlns:w14="http://schemas.microsoft.com/office/word/2010/wordml" xmlns:w15="http://schemas.microsoft.com/office/word/2012/wordml" xmlns:w16cid="http://schemas.microsoft.com/office/word/2016/wordml/cid" xmlns:w16se="http://schemas.microsoft.com/office/word/2015/wordml/symex" xmlns:wpg="http://schemas.microsoft.com/office/word/2010/wordprocessingGroup" xmlns:wpi="http://schemas.microsoft.com/office/word/2010/wordprocessingInk" xmlns:wne="http://schemas.microsoft.com/office/word/2006/wordml" xmlns:wps="http://schemas.microsoft.com/office/word/2010/wordprocessingShape" mc:Ignorable="w14 w15 w16se w16cid wp14">
-  <w:comment w:id="2" w:author="David Berry" w:date="2019-11-04T09:37:00Z" w:initials="DB">
+  <w:comment w:id="2" w:author="David Berry" w:date="2019-11-25T13:32:00Z" w:initials="DB">
     <w:p>
       <w:pPr>
         <w:pStyle w:val="CommentText"/>
@@ -28587,18 +28885,73 @@
         <w:annotationRef/>
       </w:r>
       <w:r>
-        <w:t>Add new element after this giving heading of platform (</w:t>
+        <w:t>Change scale to 3 (and width as appropriate)</w:t>
       </w:r>
-      <w:proofErr w:type="spellStart"/>
       <w:r>
-        <w:t>deg</w:t>
+        <w:t xml:space="preserve"> or use 0 01 014 (</w:t>
       </w:r>
-      <w:proofErr w:type="spellEnd"/>
       <w:r>
-        <w:t xml:space="preserve"> True)</w:t>
+        <w:rPr>
+          <w:lang w:val="en-US"/>
+        </w:rPr>
+        <w:t>Platform drift speed (high precision)</w:t>
+      </w:r>
+      <w:r>
+        <w:rPr>
+          <w:lang w:val="en-US"/>
+        </w:rPr>
+        <w:t>)</w:t>
       </w:r>
       <w:bookmarkStart w:id="3" w:name="_GoBack"/>
       <w:bookmarkEnd w:id="3"/>
+    </w:p>
+  </w:comment>
+  <w:comment w:id="4" w:author="David Berry" w:date="2019-11-25T13:18:00Z" w:initials="DB">
+    <w:p>
+      <w:pPr>
+        <w:pStyle w:val="CommentText"/>
+      </w:pPr>
+      <w:r>
+        <w:rPr>
+          <w:rStyle w:val="CommentReference"/>
+        </w:rPr>
+        <w:annotationRef/>
+      </w:r>
+      <w:r>
+        <w:t>New addition to proposed template</w:t>
+      </w:r>
+    </w:p>
+  </w:comment>
+  <w:comment w:id="5" w:author="David Berry" w:date="2019-11-25T13:19:00Z" w:initials="DB">
+    <w:p>
+      <w:pPr>
+        <w:pStyle w:val="CommentText"/>
+      </w:pPr>
+      <w:r>
+        <w:rPr>
+          <w:rStyle w:val="CommentReference"/>
+        </w:rPr>
+        <w:annotationRef/>
+      </w:r>
+      <w:r>
+        <w:t>New addition to proposed template</w:t>
+      </w:r>
+    </w:p>
+  </w:comment>
+  <w:comment w:id="6" w:author="David Berry" w:date="2019-11-25T12:53:00Z" w:initials="DB">
+    <w:p>
+      <w:pPr>
+        <w:pStyle w:val="CommentText"/>
+      </w:pPr>
+      <w:r>
+        <w:rPr>
+          <w:rStyle w:val="CommentReference"/>
+        </w:rPr>
+        <w:annotationRef/>
+      </w:r>
+      <w:r>
+        <w:t xml:space="preserve">We have instantaneous values in example data, do we need time significance etc if duration 0 seconds? </w:t>
+      </w:r>
     </w:p>
   </w:comment>
 </w:comments>
@@ -28606,13 +28959,19 @@
 
 <file path=word/commentsExtended.xml><?xml version="1.0" encoding="utf-8"?>
 <w15:commentsEx xmlns:wpc="http://schemas.microsoft.com/office/word/2010/wordprocessingCanvas" xmlns:cx="http://schemas.microsoft.com/office/drawing/2014/chartex" xmlns:cx1="http://schemas.microsoft.com/office/drawing/2015/9/8/chartex" xmlns:cx2="http://schemas.microsoft.com/office/drawing/2015/10/21/chartex" xmlns:cx3="http://schemas.microsoft.com/office/drawing/2016/5/9/chartex" xmlns:cx4="http://schemas.microsoft.com/office/drawing/2016/5/10/chartex" xmlns:cx5="http://schemas.microsoft.com/office/drawing/2016/5/11/chartex" xmlns:cx6="http://schemas.microsoft.com/office/drawing/2016/5/12/chartex" xmlns:cx7="http://schemas.microsoft.com/office/drawing/2016/5/13/chartex" xmlns:cx8="http://schemas.microsoft.com/office/drawing/2016/5/14/chartex" xmlns:mc="http://schemas.openxmlformats.org/markup-compatibility/2006" xmlns:aink="http://schemas.microsoft.com/office/drawing/2016/ink" xmlns:am3d="http://schemas.microsoft.com/office/drawing/2017/model3d" xmlns:o="urn:schemas-microsoft-com:office:office" xmlns:r="http://schemas.openxmlformats.org/officeDocument/2006/relationships" xmlns:m="http://schemas.openxmlformats.org/officeDocument/2006/math" xmlns:v="urn:schemas-microsoft-com:vml" xmlns:wp14="http://schemas.microsoft.com/office/word/2010/wordprocessingDrawing" xmlns:wp="http://schemas.openxmlformats.org/drawingml/2006/wordprocessingDrawing" xmlns:w10="urn:schemas-microsoft-com:office:word" xmlns:w="http://schemas.openxmlformats.org/wordprocessingml/2006/main" xmlns:w14="http://schemas.microsoft.com/office/word/2010/wordml" xmlns:w15="http://schemas.microsoft.com/office/word/2012/wordml" xmlns:w16cid="http://schemas.microsoft.com/office/word/2016/wordml/cid" xmlns:w16se="http://schemas.microsoft.com/office/word/2015/wordml/symex" xmlns:wpg="http://schemas.microsoft.com/office/word/2010/wordprocessingGroup" xmlns:wpi="http://schemas.microsoft.com/office/word/2010/wordprocessingInk" xmlns:wne="http://schemas.microsoft.com/office/word/2006/wordml" xmlns:wps="http://schemas.microsoft.com/office/word/2010/wordprocessingShape" mc:Ignorable="w14 w15 w16se w16cid wp14">
-  <w15:commentEx w15:paraId="5F35BC9D" w15:done="0"/>
+  <w15:commentEx w15:paraId="679A9D82" w15:done="0"/>
+  <w15:commentEx w15:paraId="76065C5D" w15:done="0"/>
+  <w15:commentEx w15:paraId="2F77611D" w15:done="0"/>
+  <w15:commentEx w15:paraId="58A00564" w15:done="0"/>
 </w15:commentsEx>
 </file>
 
 <file path=word/commentsIds.xml><?xml version="1.0" encoding="utf-8"?>
 <w16cid:commentsIds xmlns:wpc="http://schemas.microsoft.com/office/word/2010/wordprocessingCanvas" xmlns:cx="http://schemas.microsoft.com/office/drawing/2014/chartex" xmlns:cx1="http://schemas.microsoft.com/office/drawing/2015/9/8/chartex" xmlns:cx2="http://schemas.microsoft.com/office/drawing/2015/10/21/chartex" xmlns:cx3="http://schemas.microsoft.com/office/drawing/2016/5/9/chartex" xmlns:cx4="http://schemas.microsoft.com/office/drawing/2016/5/10/chartex" xmlns:cx5="http://schemas.microsoft.com/office/drawing/2016/5/11/chartex" xmlns:cx6="http://schemas.microsoft.com/office/drawing/2016/5/12/chartex" xmlns:cx7="http://schemas.microsoft.com/office/drawing/2016/5/13/chartex" xmlns:cx8="http://schemas.microsoft.com/office/drawing/2016/5/14/chartex" xmlns:mc="http://schemas.openxmlformats.org/markup-compatibility/2006" xmlns:aink="http://schemas.microsoft.com/office/drawing/2016/ink" xmlns:am3d="http://schemas.microsoft.com/office/drawing/2017/model3d" xmlns:o="urn:schemas-microsoft-com:office:office" xmlns:r="http://schemas.openxmlformats.org/officeDocument/2006/relationships" xmlns:m="http://schemas.openxmlformats.org/officeDocument/2006/math" xmlns:v="urn:schemas-microsoft-com:vml" xmlns:wp14="http://schemas.microsoft.com/office/word/2010/wordprocessingDrawing" xmlns:wp="http://schemas.openxmlformats.org/drawingml/2006/wordprocessingDrawing" xmlns:w10="urn:schemas-microsoft-com:office:word" xmlns:w="http://schemas.openxmlformats.org/wordprocessingml/2006/main" xmlns:w14="http://schemas.microsoft.com/office/word/2010/wordml" xmlns:w15="http://schemas.microsoft.com/office/word/2012/wordml" xmlns:w16cid="http://schemas.microsoft.com/office/word/2016/wordml/cid" xmlns:w16se="http://schemas.microsoft.com/office/word/2015/wordml/symex" xmlns:wpg="http://schemas.microsoft.com/office/word/2010/wordprocessingGroup" xmlns:wpi="http://schemas.microsoft.com/office/word/2010/wordprocessingInk" xmlns:wne="http://schemas.microsoft.com/office/word/2006/wordml" xmlns:wps="http://schemas.microsoft.com/office/word/2010/wordprocessingShape" mc:Ignorable="w14 w15 w16se w16cid wp14">
-  <w16cid:commentId w16cid:paraId="5F35BC9D" w16cid:durableId="216A6FDB"/>
+  <w16cid:commentId w16cid:paraId="679A9D82" w16cid:durableId="2186567D"/>
+  <w16cid:commentId w16cid:paraId="76065C5D" w16cid:durableId="21865333"/>
+  <w16cid:commentId w16cid:paraId="2F77611D" w16cid:durableId="21865346"/>
+  <w16cid:commentId w16cid:paraId="58A00564" w16cid:durableId="21864D59"/>
 </w16cid:commentsIds>
 </file>
 
@@ -29056,7 +29415,6 @@
     <w:lsdException w:name="Table Web 1" w:semiHidden="1" w:unhideWhenUsed="1"/>
     <w:lsdException w:name="Table Web 2" w:semiHidden="1" w:unhideWhenUsed="1"/>
     <w:lsdException w:name="Table Web 3" w:semiHidden="1" w:unhideWhenUsed="1"/>
-    <w:lsdException w:name="Table Grid" w:semiHidden="1" w:unhideWhenUsed="1"/>
     <w:lsdException w:name="Table Theme" w:semiHidden="1" w:unhideWhenUsed="1"/>
     <w:lsdException w:name="Placeholder Text" w:semiHidden="1" w:uiPriority="99"/>
     <w:lsdException w:name="No Spacing" w:uiPriority="1" w:qFormat="1"/>
@@ -29360,7 +29718,6 @@
   <w:style w:type="character" w:default="1" w:styleId="DefaultParagraphFont">
     <w:name w:val="Default Paragraph Font"/>
     <w:uiPriority w:val="1"/>
-    <w:semiHidden/>
     <w:unhideWhenUsed/>
   </w:style>
   <w:style w:type="table" w:default="1" w:styleId="TableNormal">
@@ -29977,6 +30334,7 @@
   <w:rsids>
     <w:rsidRoot w:val="00356384"/>
     <w:rsid w:val="000A04FF"/>
+    <w:rsid w:val="00201C81"/>
     <w:rsid w:val="00234650"/>
     <w:rsid w:val="00356384"/>
     <w:rsid w:val="004A6AA6"/>
@@ -29986,6 +30344,7 @@
     <w:rsid w:val="00876B2D"/>
     <w:rsid w:val="00B04779"/>
     <w:rsid w:val="00C40F99"/>
+    <w:rsid w:val="00E036ED"/>
     <w:rsid w:val="00E3730F"/>
   </w:rsids>
   <m:mathPr>
@@ -30180,7 +30539,7 @@
     <w:lsdException w:name="Table Web 2" w:semiHidden="1" w:unhideWhenUsed="1"/>
     <w:lsdException w:name="Table Web 3" w:semiHidden="1" w:unhideWhenUsed="1"/>
     <w:lsdException w:name="Balloon Text" w:semiHidden="1" w:unhideWhenUsed="1"/>
-    <w:lsdException w:name="Table Grid" w:semiHidden="1" w:uiPriority="59" w:unhideWhenUsed="1"/>
+    <w:lsdException w:name="Table Grid" w:uiPriority="59"/>
     <w:lsdException w:name="Table Theme" w:semiHidden="1" w:unhideWhenUsed="1"/>
     <w:lsdException w:name="Placeholder Text" w:semiHidden="1"/>
     <w:lsdException w:name="No Spacing" w:uiPriority="1" w:qFormat="1"/>
@@ -36059,7 +36418,7 @@
 </file>
 
 <file path=customXml/itemProps1.xml><?xml version="1.0" encoding="utf-8"?>
-<ds:datastoreItem xmlns:ds="http://schemas.openxmlformats.org/officeDocument/2006/customXml" ds:itemID="{0A43D7C8-17F6-8F46-BB9A-E0376C2BF69A}">
+<ds:datastoreItem xmlns:ds="http://schemas.openxmlformats.org/officeDocument/2006/customXml" ds:itemID="{5842E91D-2C25-0143-8BA1-2B6562DB2F05}">
   <ds:schemaRefs>
     <ds:schemaRef ds:uri="http://schemas.openxmlformats.org/officeDocument/2006/bibliography"/>
   </ds:schemaRefs>

</xml_diff>